<commit_message>
First draft Initial Report/Capture the Campus.docx
</commit_message>
<xml_diff>
--- a/483446/Dissertation/Initial Report/Capture the Campus.docx
+++ b/483446/Dissertation/Initial Report/Capture the Campus.docx
@@ -317,7 +317,7 @@
       <w:r>
         <w:fldChar w:fldCharType="separate"/>
       </w:r>
-      <w:hyperlink w:anchor="_Toc463984529" w:history="1">
+      <w:hyperlink w:anchor="_Toc463986623" w:history="1">
         <w:r>
           <w:rPr>
             <w:rStyle w:val="Hyperlink"/>
@@ -359,7 +359,7 @@
             <w:noProof/>
             <w:webHidden/>
           </w:rPr>
-          <w:instrText xml:space="preserve"> PAGEREF _Toc463984529 \h </w:instrText>
+          <w:instrText xml:space="preserve"> PAGEREF _Toc463986623 \h </w:instrText>
         </w:r>
         <w:r>
           <w:rPr>
@@ -402,7 +402,7 @@
           <w:lang w:val="en-GB" w:eastAsia="zh-CN"/>
         </w:rPr>
       </w:pPr>
-      <w:hyperlink w:anchor="_Toc463984530" w:history="1">
+      <w:hyperlink w:anchor="_Toc463986624" w:history="1">
         <w:r>
           <w:rPr>
             <w:rStyle w:val="Hyperlink"/>
@@ -444,7 +444,7 @@
             <w:noProof/>
             <w:webHidden/>
           </w:rPr>
-          <w:instrText xml:space="preserve"> PAGEREF _Toc463984530 \h </w:instrText>
+          <w:instrText xml:space="preserve"> PAGEREF _Toc463986624 \h </w:instrText>
         </w:r>
         <w:r>
           <w:rPr>
@@ -488,7 +488,7 @@
           <w:lang w:val="en-GB" w:eastAsia="zh-CN"/>
         </w:rPr>
       </w:pPr>
-      <w:hyperlink w:anchor="_Toc463984531" w:history="1">
+      <w:hyperlink w:anchor="_Toc463986625" w:history="1">
         <w:r>
           <w:rPr>
             <w:rStyle w:val="Hyperlink"/>
@@ -530,7 +530,7 @@
             <w:noProof/>
             <w:webHidden/>
           </w:rPr>
-          <w:instrText xml:space="preserve"> PAGEREF _Toc463984531 \h </w:instrText>
+          <w:instrText xml:space="preserve"> PAGEREF _Toc463986625 \h </w:instrText>
         </w:r>
         <w:r>
           <w:rPr>
@@ -574,7 +574,7 @@
           <w:lang w:val="en-GB" w:eastAsia="zh-CN"/>
         </w:rPr>
       </w:pPr>
-      <w:hyperlink w:anchor="_Toc463984532" w:history="1">
+      <w:hyperlink w:anchor="_Toc463986626" w:history="1">
         <w:r>
           <w:rPr>
             <w:rStyle w:val="Hyperlink"/>
@@ -616,7 +616,7 @@
             <w:noProof/>
             <w:webHidden/>
           </w:rPr>
-          <w:instrText xml:space="preserve"> PAGEREF _Toc463984532 \h </w:instrText>
+          <w:instrText xml:space="preserve"> PAGEREF _Toc463986626 \h </w:instrText>
         </w:r>
         <w:r>
           <w:rPr>
@@ -660,7 +660,7 @@
           <w:lang w:val="en-GB" w:eastAsia="zh-CN"/>
         </w:rPr>
       </w:pPr>
-      <w:hyperlink w:anchor="_Toc463984533" w:history="1">
+      <w:hyperlink w:anchor="_Toc463986627" w:history="1">
         <w:r>
           <w:rPr>
             <w:rStyle w:val="Hyperlink"/>
@@ -702,7 +702,7 @@
             <w:noProof/>
             <w:webHidden/>
           </w:rPr>
-          <w:instrText xml:space="preserve"> PAGEREF _Toc463984533 \h </w:instrText>
+          <w:instrText xml:space="preserve"> PAGEREF _Toc463986627 \h </w:instrText>
         </w:r>
         <w:r>
           <w:rPr>
@@ -746,7 +746,7 @@
           <w:lang w:val="en-GB" w:eastAsia="zh-CN"/>
         </w:rPr>
       </w:pPr>
-      <w:hyperlink w:anchor="_Toc463984534" w:history="1">
+      <w:hyperlink w:anchor="_Toc463986628" w:history="1">
         <w:r>
           <w:rPr>
             <w:rStyle w:val="Hyperlink"/>
@@ -788,7 +788,7 @@
             <w:noProof/>
             <w:webHidden/>
           </w:rPr>
-          <w:instrText xml:space="preserve"> PAGEREF _Toc463984534 \h </w:instrText>
+          <w:instrText xml:space="preserve"> PAGEREF _Toc463986628 \h </w:instrText>
         </w:r>
         <w:r>
           <w:rPr>
@@ -831,7 +831,7 @@
           <w:lang w:val="en-GB" w:eastAsia="zh-CN"/>
         </w:rPr>
       </w:pPr>
-      <w:hyperlink w:anchor="_Toc463984535" w:history="1">
+      <w:hyperlink w:anchor="_Toc463986629" w:history="1">
         <w:r>
           <w:rPr>
             <w:rStyle w:val="Hyperlink"/>
@@ -873,7 +873,497 @@
             <w:noProof/>
             <w:webHidden/>
           </w:rPr>
-          <w:instrText xml:space="preserve"> PAGEREF _Toc463984535 \h </w:instrText>
+          <w:instrText xml:space="preserve"> PAGEREF _Toc463986629 \h </w:instrText>
+        </w:r>
+        <w:r>
+          <w:rPr>
+            <w:noProof/>
+            <w:webHidden/>
+          </w:rPr>
+        </w:r>
+        <w:r>
+          <w:rPr>
+            <w:noProof/>
+            <w:webHidden/>
+          </w:rPr>
+          <w:fldChar w:fldCharType="separate"/>
+        </w:r>
+        <w:r>
+          <w:rPr>
+            <w:noProof/>
+            <w:webHidden/>
+          </w:rPr>
+          <w:t>7</w:t>
+        </w:r>
+        <w:r>
+          <w:rPr>
+            <w:noProof/>
+            <w:webHidden/>
+          </w:rPr>
+          <w:fldChar w:fldCharType="end"/>
+        </w:r>
+      </w:hyperlink>
+    </w:p>
+    <w:p>
+      <w:pPr>
+        <w:pStyle w:val="TOC3"/>
+        <w:tabs>
+          <w:tab w:val="right" w:leader="dot" w:pos="9016"/>
+        </w:tabs>
+        <w:rPr>
+          <w:rFonts w:asciiTheme="minorHAnsi" w:eastAsiaTheme="minorEastAsia" w:hAnsiTheme="minorHAnsi" w:cstheme="minorBidi"/>
+          <w:noProof/>
+          <w:lang w:val="en-GB" w:eastAsia="zh-CN"/>
+        </w:rPr>
+      </w:pPr>
+      <w:hyperlink w:anchor="_Toc463986630" w:history="1">
+        <w:r>
+          <w:rPr>
+            <w:rStyle w:val="Hyperlink"/>
+            <w:noProof/>
+          </w:rPr>
+          <w:t>Objective 1 – Perform research into the relevant areas of computer science</w:t>
+        </w:r>
+        <w:r>
+          <w:rPr>
+            <w:noProof/>
+            <w:webHidden/>
+          </w:rPr>
+          <w:tab/>
+        </w:r>
+        <w:r>
+          <w:rPr>
+            <w:noProof/>
+            <w:webHidden/>
+          </w:rPr>
+          <w:fldChar w:fldCharType="begin"/>
+        </w:r>
+        <w:r>
+          <w:rPr>
+            <w:noProof/>
+            <w:webHidden/>
+          </w:rPr>
+          <w:instrText xml:space="preserve"> PAGEREF _Toc463986630 \h </w:instrText>
+        </w:r>
+        <w:r>
+          <w:rPr>
+            <w:noProof/>
+            <w:webHidden/>
+          </w:rPr>
+        </w:r>
+        <w:r>
+          <w:rPr>
+            <w:noProof/>
+            <w:webHidden/>
+          </w:rPr>
+          <w:fldChar w:fldCharType="separate"/>
+        </w:r>
+        <w:r>
+          <w:rPr>
+            <w:noProof/>
+            <w:webHidden/>
+          </w:rPr>
+          <w:t>7</w:t>
+        </w:r>
+        <w:r>
+          <w:rPr>
+            <w:noProof/>
+            <w:webHidden/>
+          </w:rPr>
+          <w:fldChar w:fldCharType="end"/>
+        </w:r>
+      </w:hyperlink>
+    </w:p>
+    <w:p>
+      <w:pPr>
+        <w:pStyle w:val="TOC3"/>
+        <w:tabs>
+          <w:tab w:val="right" w:leader="dot" w:pos="9016"/>
+        </w:tabs>
+        <w:rPr>
+          <w:rFonts w:asciiTheme="minorHAnsi" w:eastAsiaTheme="minorEastAsia" w:hAnsiTheme="minorHAnsi" w:cstheme="minorBidi"/>
+          <w:noProof/>
+          <w:lang w:val="en-GB" w:eastAsia="zh-CN"/>
+        </w:rPr>
+      </w:pPr>
+      <w:hyperlink w:anchor="_Toc463986631" w:history="1">
+        <w:r>
+          <w:rPr>
+            <w:rStyle w:val="Hyperlink"/>
+            <w:noProof/>
+          </w:rPr>
+          <w:t>Objective 2 – Create a client application</w:t>
+        </w:r>
+        <w:r>
+          <w:rPr>
+            <w:noProof/>
+            <w:webHidden/>
+          </w:rPr>
+          <w:tab/>
+        </w:r>
+        <w:r>
+          <w:rPr>
+            <w:noProof/>
+            <w:webHidden/>
+          </w:rPr>
+          <w:fldChar w:fldCharType="begin"/>
+        </w:r>
+        <w:r>
+          <w:rPr>
+            <w:noProof/>
+            <w:webHidden/>
+          </w:rPr>
+          <w:instrText xml:space="preserve"> PAGEREF _Toc463986631 \h </w:instrText>
+        </w:r>
+        <w:r>
+          <w:rPr>
+            <w:noProof/>
+            <w:webHidden/>
+          </w:rPr>
+        </w:r>
+        <w:r>
+          <w:rPr>
+            <w:noProof/>
+            <w:webHidden/>
+          </w:rPr>
+          <w:fldChar w:fldCharType="separate"/>
+        </w:r>
+        <w:r>
+          <w:rPr>
+            <w:noProof/>
+            <w:webHidden/>
+          </w:rPr>
+          <w:t>7</w:t>
+        </w:r>
+        <w:r>
+          <w:rPr>
+            <w:noProof/>
+            <w:webHidden/>
+          </w:rPr>
+          <w:fldChar w:fldCharType="end"/>
+        </w:r>
+      </w:hyperlink>
+    </w:p>
+    <w:p>
+      <w:pPr>
+        <w:pStyle w:val="TOC3"/>
+        <w:tabs>
+          <w:tab w:val="right" w:leader="dot" w:pos="9016"/>
+        </w:tabs>
+        <w:rPr>
+          <w:rFonts w:asciiTheme="minorHAnsi" w:eastAsiaTheme="minorEastAsia" w:hAnsiTheme="minorHAnsi" w:cstheme="minorBidi"/>
+          <w:noProof/>
+          <w:lang w:val="en-GB" w:eastAsia="zh-CN"/>
+        </w:rPr>
+      </w:pPr>
+      <w:hyperlink w:anchor="_Toc463986632" w:history="1">
+        <w:r>
+          <w:rPr>
+            <w:rStyle w:val="Hyperlink"/>
+            <w:noProof/>
+          </w:rPr>
+          <w:t>Objective 3 – Create a multithreaded UDP/TCP server</w:t>
+        </w:r>
+        <w:r>
+          <w:rPr>
+            <w:noProof/>
+            <w:webHidden/>
+          </w:rPr>
+          <w:tab/>
+        </w:r>
+        <w:r>
+          <w:rPr>
+            <w:noProof/>
+            <w:webHidden/>
+          </w:rPr>
+          <w:fldChar w:fldCharType="begin"/>
+        </w:r>
+        <w:r>
+          <w:rPr>
+            <w:noProof/>
+            <w:webHidden/>
+          </w:rPr>
+          <w:instrText xml:space="preserve"> PAGEREF _Toc463986632 \h </w:instrText>
+        </w:r>
+        <w:r>
+          <w:rPr>
+            <w:noProof/>
+            <w:webHidden/>
+          </w:rPr>
+        </w:r>
+        <w:r>
+          <w:rPr>
+            <w:noProof/>
+            <w:webHidden/>
+          </w:rPr>
+          <w:fldChar w:fldCharType="separate"/>
+        </w:r>
+        <w:r>
+          <w:rPr>
+            <w:noProof/>
+            <w:webHidden/>
+          </w:rPr>
+          <w:t>7</w:t>
+        </w:r>
+        <w:r>
+          <w:rPr>
+            <w:noProof/>
+            <w:webHidden/>
+          </w:rPr>
+          <w:fldChar w:fldCharType="end"/>
+        </w:r>
+      </w:hyperlink>
+    </w:p>
+    <w:p>
+      <w:pPr>
+        <w:pStyle w:val="TOC3"/>
+        <w:tabs>
+          <w:tab w:val="right" w:leader="dot" w:pos="9016"/>
+        </w:tabs>
+        <w:rPr>
+          <w:rFonts w:asciiTheme="minorHAnsi" w:eastAsiaTheme="minorEastAsia" w:hAnsiTheme="minorHAnsi" w:cstheme="minorBidi"/>
+          <w:noProof/>
+          <w:lang w:val="en-GB" w:eastAsia="zh-CN"/>
+        </w:rPr>
+      </w:pPr>
+      <w:hyperlink w:anchor="_Toc463986633" w:history="1">
+        <w:r>
+          <w:rPr>
+            <w:rStyle w:val="Hyperlink"/>
+            <w:noProof/>
+          </w:rPr>
+          <w:t>Objective 4 – Create a GPS tracker application</w:t>
+        </w:r>
+        <w:r>
+          <w:rPr>
+            <w:noProof/>
+            <w:webHidden/>
+          </w:rPr>
+          <w:tab/>
+        </w:r>
+        <w:r>
+          <w:rPr>
+            <w:noProof/>
+            <w:webHidden/>
+          </w:rPr>
+          <w:fldChar w:fldCharType="begin"/>
+        </w:r>
+        <w:r>
+          <w:rPr>
+            <w:noProof/>
+            <w:webHidden/>
+          </w:rPr>
+          <w:instrText xml:space="preserve"> PAGEREF _Toc463986633 \h </w:instrText>
+        </w:r>
+        <w:r>
+          <w:rPr>
+            <w:noProof/>
+            <w:webHidden/>
+          </w:rPr>
+        </w:r>
+        <w:r>
+          <w:rPr>
+            <w:noProof/>
+            <w:webHidden/>
+          </w:rPr>
+          <w:fldChar w:fldCharType="separate"/>
+        </w:r>
+        <w:r>
+          <w:rPr>
+            <w:noProof/>
+            <w:webHidden/>
+          </w:rPr>
+          <w:t>7</w:t>
+        </w:r>
+        <w:r>
+          <w:rPr>
+            <w:noProof/>
+            <w:webHidden/>
+          </w:rPr>
+          <w:fldChar w:fldCharType="end"/>
+        </w:r>
+      </w:hyperlink>
+    </w:p>
+    <w:p>
+      <w:pPr>
+        <w:pStyle w:val="TOC3"/>
+        <w:tabs>
+          <w:tab w:val="right" w:leader="dot" w:pos="9016"/>
+        </w:tabs>
+        <w:rPr>
+          <w:rFonts w:asciiTheme="minorHAnsi" w:eastAsiaTheme="minorEastAsia" w:hAnsiTheme="minorHAnsi" w:cstheme="minorBidi"/>
+          <w:noProof/>
+          <w:lang w:val="en-GB" w:eastAsia="zh-CN"/>
+        </w:rPr>
+      </w:pPr>
+      <w:hyperlink w:anchor="_Toc463986634" w:history="1">
+        <w:r>
+          <w:rPr>
+            <w:rStyle w:val="Hyperlink"/>
+            <w:noProof/>
+          </w:rPr>
+          <w:t>Objective 5 – Add single player gameplay to the GPS tracker application</w:t>
+        </w:r>
+        <w:r>
+          <w:rPr>
+            <w:noProof/>
+            <w:webHidden/>
+          </w:rPr>
+          <w:tab/>
+        </w:r>
+        <w:r>
+          <w:rPr>
+            <w:noProof/>
+            <w:webHidden/>
+          </w:rPr>
+          <w:fldChar w:fldCharType="begin"/>
+        </w:r>
+        <w:r>
+          <w:rPr>
+            <w:noProof/>
+            <w:webHidden/>
+          </w:rPr>
+          <w:instrText xml:space="preserve"> PAGEREF _Toc463986634 \h </w:instrText>
+        </w:r>
+        <w:r>
+          <w:rPr>
+            <w:noProof/>
+            <w:webHidden/>
+          </w:rPr>
+        </w:r>
+        <w:r>
+          <w:rPr>
+            <w:noProof/>
+            <w:webHidden/>
+          </w:rPr>
+          <w:fldChar w:fldCharType="separate"/>
+        </w:r>
+        <w:r>
+          <w:rPr>
+            <w:noProof/>
+            <w:webHidden/>
+          </w:rPr>
+          <w:t>7</w:t>
+        </w:r>
+        <w:r>
+          <w:rPr>
+            <w:noProof/>
+            <w:webHidden/>
+          </w:rPr>
+          <w:fldChar w:fldCharType="end"/>
+        </w:r>
+      </w:hyperlink>
+    </w:p>
+    <w:p>
+      <w:pPr>
+        <w:pStyle w:val="TOC3"/>
+        <w:tabs>
+          <w:tab w:val="right" w:leader="dot" w:pos="9016"/>
+        </w:tabs>
+        <w:rPr>
+          <w:rFonts w:asciiTheme="minorHAnsi" w:eastAsiaTheme="minorEastAsia" w:hAnsiTheme="minorHAnsi" w:cstheme="minorBidi"/>
+          <w:noProof/>
+          <w:lang w:val="en-GB" w:eastAsia="zh-CN"/>
+        </w:rPr>
+      </w:pPr>
+      <w:hyperlink w:anchor="_Toc463986635" w:history="1">
+        <w:r>
+          <w:rPr>
+            <w:rStyle w:val="Hyperlink"/>
+            <w:noProof/>
+          </w:rPr>
+          <w:t>Objective 6 – Add multiplayer gameplay to game</w:t>
+        </w:r>
+        <w:r>
+          <w:rPr>
+            <w:noProof/>
+            <w:webHidden/>
+          </w:rPr>
+          <w:tab/>
+        </w:r>
+        <w:r>
+          <w:rPr>
+            <w:noProof/>
+            <w:webHidden/>
+          </w:rPr>
+          <w:fldChar w:fldCharType="begin"/>
+        </w:r>
+        <w:r>
+          <w:rPr>
+            <w:noProof/>
+            <w:webHidden/>
+          </w:rPr>
+          <w:instrText xml:space="preserve"> PAGEREF _Toc463986635 \h </w:instrText>
+        </w:r>
+        <w:r>
+          <w:rPr>
+            <w:noProof/>
+            <w:webHidden/>
+          </w:rPr>
+        </w:r>
+        <w:r>
+          <w:rPr>
+            <w:noProof/>
+            <w:webHidden/>
+          </w:rPr>
+          <w:fldChar w:fldCharType="separate"/>
+        </w:r>
+        <w:r>
+          <w:rPr>
+            <w:noProof/>
+            <w:webHidden/>
+          </w:rPr>
+          <w:t>7</w:t>
+        </w:r>
+        <w:r>
+          <w:rPr>
+            <w:noProof/>
+            <w:webHidden/>
+          </w:rPr>
+          <w:fldChar w:fldCharType="end"/>
+        </w:r>
+      </w:hyperlink>
+    </w:p>
+    <w:p>
+      <w:pPr>
+        <w:pStyle w:val="TOC3"/>
+        <w:tabs>
+          <w:tab w:val="right" w:leader="dot" w:pos="9016"/>
+        </w:tabs>
+        <w:rPr>
+          <w:rFonts w:asciiTheme="minorHAnsi" w:eastAsiaTheme="minorEastAsia" w:hAnsiTheme="minorHAnsi" w:cstheme="minorBidi"/>
+          <w:noProof/>
+          <w:lang w:val="en-GB" w:eastAsia="zh-CN"/>
+        </w:rPr>
+      </w:pPr>
+      <w:hyperlink w:anchor="_Toc463986636" w:history="1">
+        <w:r>
+          <w:rPr>
+            <w:rStyle w:val="Hyperlink"/>
+            <w:noProof/>
+          </w:rPr>
+          <w:t>Objective 7 – Add team based multiplayer gameplay to game</w:t>
+        </w:r>
+        <w:r>
+          <w:rPr>
+            <w:noProof/>
+            <w:webHidden/>
+          </w:rPr>
+          <w:tab/>
+        </w:r>
+        <w:r>
+          <w:rPr>
+            <w:noProof/>
+            <w:webHidden/>
+          </w:rPr>
+          <w:fldChar w:fldCharType="begin"/>
+        </w:r>
+        <w:r>
+          <w:rPr>
+            <w:noProof/>
+            <w:webHidden/>
+          </w:rPr>
+          <w:instrText xml:space="preserve"> PAGEREF _Toc463986636 \h </w:instrText>
         </w:r>
         <w:r>
           <w:rPr>
@@ -916,7 +1406,7 @@
           <w:lang w:val="en-GB" w:eastAsia="zh-CN"/>
         </w:rPr>
       </w:pPr>
-      <w:hyperlink w:anchor="_Toc463984536" w:history="1">
+      <w:hyperlink w:anchor="_Toc463986637" w:history="1">
         <w:r>
           <w:rPr>
             <w:rStyle w:val="Hyperlink"/>
@@ -958,7 +1448,7 @@
             <w:noProof/>
             <w:webHidden/>
           </w:rPr>
-          <w:instrText xml:space="preserve"> PAGEREF _Toc463984536 \h </w:instrText>
+          <w:instrText xml:space="preserve"> PAGEREF _Toc463986637 \h </w:instrText>
         </w:r>
         <w:r>
           <w:rPr>
@@ -1001,7 +1491,7 @@
           <w:lang w:val="en-GB" w:eastAsia="zh-CN"/>
         </w:rPr>
       </w:pPr>
-      <w:hyperlink w:anchor="_Toc463984537" w:history="1">
+      <w:hyperlink w:anchor="_Toc463986638" w:history="1">
         <w:r>
           <w:rPr>
             <w:rStyle w:val="Hyperlink"/>
@@ -1043,7 +1533,7 @@
             <w:noProof/>
             <w:webHidden/>
           </w:rPr>
-          <w:instrText xml:space="preserve"> PAGEREF _Toc463984537 \h </w:instrText>
+          <w:instrText xml:space="preserve"> PAGEREF _Toc463986638 \h </w:instrText>
         </w:r>
         <w:r>
           <w:rPr>
@@ -1086,7 +1576,7 @@
           <w:lang w:val="en-GB" w:eastAsia="zh-CN"/>
         </w:rPr>
       </w:pPr>
-      <w:hyperlink w:anchor="_Toc463984538" w:history="1">
+      <w:hyperlink w:anchor="_Toc463986639" w:history="1">
         <w:r>
           <w:rPr>
             <w:rStyle w:val="Hyperlink"/>
@@ -1128,7 +1618,7 @@
             <w:noProof/>
             <w:webHidden/>
           </w:rPr>
-          <w:instrText xml:space="preserve"> PAGEREF _Toc463984538 \h </w:instrText>
+          <w:instrText xml:space="preserve"> PAGEREF _Toc463986639 \h </w:instrText>
         </w:r>
         <w:r>
           <w:rPr>
@@ -1171,7 +1661,7 @@
           <w:lang w:val="en-GB" w:eastAsia="zh-CN"/>
         </w:rPr>
       </w:pPr>
-      <w:hyperlink w:anchor="_Toc463984539" w:history="1">
+      <w:hyperlink w:anchor="_Toc463986640" w:history="1">
         <w:r>
           <w:rPr>
             <w:rStyle w:val="Hyperlink"/>
@@ -1213,7 +1703,7 @@
             <w:noProof/>
             <w:webHidden/>
           </w:rPr>
-          <w:instrText xml:space="preserve"> PAGEREF _Toc463984539 \h </w:instrText>
+          <w:instrText xml:space="preserve"> PAGEREF _Toc463986640 \h </w:instrText>
         </w:r>
         <w:r>
           <w:rPr>
@@ -1253,7 +1743,7 @@
           <w:lang w:val="en-GB" w:eastAsia="zh-CN"/>
         </w:rPr>
       </w:pPr>
-      <w:hyperlink w:anchor="_Toc463984540" w:history="1">
+      <w:hyperlink w:anchor="_Toc463986641" w:history="1">
         <w:r>
           <w:rPr>
             <w:rStyle w:val="Hyperlink"/>
@@ -1280,7 +1770,7 @@
             <w:noProof/>
             <w:webHidden/>
           </w:rPr>
-          <w:instrText xml:space="preserve"> PAGEREF _Toc463984540 \h </w:instrText>
+          <w:instrText xml:space="preserve"> PAGEREF _Toc463986641 \h </w:instrText>
         </w:r>
         <w:r>
           <w:rPr>
@@ -1352,7 +1842,7 @@
       <w:pPr>
         <w:pStyle w:val="Heading1"/>
       </w:pPr>
-      <w:bookmarkStart w:id="0" w:name="_Toc463984529"/>
+      <w:bookmarkStart w:id="0" w:name="_Toc463986623"/>
       <w:r>
         <w:lastRenderedPageBreak/>
         <w:t>Introduction</w:t>
@@ -1365,6 +1855,7 @@
           <w:lang w:val="en-GB"/>
         </w:rPr>
       </w:pPr>
+      <w:bookmarkStart w:id="1" w:name="_GoBack"/>
       <w:r>
         <w:t xml:space="preserve">This is a report describing the initial </w:t>
       </w:r>
@@ -1946,6 +2437,7 @@
         <w:t>.</w:t>
       </w:r>
     </w:p>
+    <w:bookmarkEnd w:id="1"/>
     <w:p>
       <w:pPr>
         <w:rPr>
@@ -1973,12 +2465,12 @@
       <w:pPr>
         <w:pStyle w:val="Heading1"/>
       </w:pPr>
-      <w:bookmarkStart w:id="1" w:name="_Toc463984530"/>
+      <w:bookmarkStart w:id="2" w:name="_Toc463986624"/>
       <w:r>
         <w:lastRenderedPageBreak/>
         <w:t>Background</w:t>
       </w:r>
-      <w:bookmarkEnd w:id="1"/>
+      <w:bookmarkEnd w:id="2"/>
     </w:p>
     <w:p>
       <w:pPr>
@@ -1988,11 +2480,11 @@
           <w:numId w:val="6"/>
         </w:numPr>
       </w:pPr>
-      <w:bookmarkStart w:id="2" w:name="_Toc463984531"/>
+      <w:bookmarkStart w:id="3" w:name="_Toc463986625"/>
       <w:r>
         <w:t>Platform</w:t>
       </w:r>
-      <w:bookmarkEnd w:id="2"/>
+      <w:bookmarkEnd w:id="3"/>
     </w:p>
     <w:p>
       <w:r>
@@ -2257,8 +2749,8 @@
       <w:pPr>
         <w:pStyle w:val="Caption"/>
       </w:pPr>
-      <w:bookmarkStart w:id="3" w:name="_Ref463983960"/>
-      <w:bookmarkStart w:id="4" w:name="_Ref463984164"/>
+      <w:bookmarkStart w:id="4" w:name="_Ref463983960"/>
+      <w:bookmarkStart w:id="5" w:name="_Ref463984164"/>
       <w:r>
         <w:t xml:space="preserve">Figure </w:t>
       </w:r>
@@ -2280,7 +2772,7 @@
       <w:r>
         <w:fldChar w:fldCharType="end"/>
       </w:r>
-      <w:bookmarkEnd w:id="3"/>
+      <w:bookmarkEnd w:id="4"/>
       <w:r>
         <w:rPr>
           <w:lang w:val="en-GB"/>
@@ -2335,11 +2827,12 @@
           </w:r>
         </w:sdtContent>
       </w:sdt>
-      <w:bookmarkEnd w:id="4"/>
+      <w:bookmarkEnd w:id="5"/>
     </w:p>
     <w:p/>
     <w:p>
       <w:r>
+        <w:lastRenderedPageBreak/>
         <w:t xml:space="preserve">It is also relatively easy to eliminate iOS from the running as it is usually required that you be using a Mac to develop for it whereas it is possible to program on both a Mac and PC for Android, it is also much easier to publish and design for an Android device </w:t>
       </w:r>
       <w:sdt>
@@ -2385,11 +2878,11 @@
           <w:numId w:val="6"/>
         </w:numPr>
       </w:pPr>
-      <w:bookmarkStart w:id="5" w:name="_Toc463984532"/>
+      <w:bookmarkStart w:id="6" w:name="_Toc463986626"/>
       <w:r>
         <w:t>Language</w:t>
       </w:r>
-      <w:bookmarkEnd w:id="5"/>
+      <w:bookmarkEnd w:id="6"/>
     </w:p>
     <w:p>
       <w:r>
@@ -2615,11 +3108,11 @@
           <w:numId w:val="6"/>
         </w:numPr>
       </w:pPr>
-      <w:bookmarkStart w:id="6" w:name="_Toc463984533"/>
+      <w:bookmarkStart w:id="7" w:name="_Toc463986627"/>
       <w:r>
         <w:t>Server</w:t>
       </w:r>
-      <w:bookmarkEnd w:id="6"/>
+      <w:bookmarkEnd w:id="7"/>
     </w:p>
     <w:p>
       <w:r>
@@ -3204,7 +3697,7 @@
       <w:pPr>
         <w:pStyle w:val="Caption"/>
       </w:pPr>
-      <w:bookmarkStart w:id="7" w:name="_Ref463984096"/>
+      <w:bookmarkStart w:id="8" w:name="_Ref463984096"/>
       <w:r>
         <w:t xml:space="preserve">Figure </w:t>
       </w:r>
@@ -3280,7 +3773,7 @@
           </w:r>
         </w:sdtContent>
       </w:sdt>
-      <w:bookmarkEnd w:id="7"/>
+      <w:bookmarkEnd w:id="8"/>
     </w:p>
     <w:p/>
     <w:p>
@@ -3291,11 +3784,11 @@
           <w:numId w:val="6"/>
         </w:numPr>
       </w:pPr>
-      <w:bookmarkStart w:id="8" w:name="_Toc463984534"/>
+      <w:bookmarkStart w:id="9" w:name="_Toc463986628"/>
       <w:r>
         <w:t>Examples</w:t>
       </w:r>
-      <w:bookmarkEnd w:id="8"/>
+      <w:bookmarkEnd w:id="9"/>
     </w:p>
     <w:p>
       <w:r>
@@ -3424,7 +3917,7 @@
       <w:pPr>
         <w:pStyle w:val="Heading1"/>
       </w:pPr>
-      <w:bookmarkStart w:id="9" w:name="_Toc463984535"/>
+      <w:bookmarkStart w:id="10" w:name="_Toc463986629"/>
       <w:r>
         <w:lastRenderedPageBreak/>
         <w:t xml:space="preserve">Aim and </w:t>
@@ -3432,13 +3925,453 @@
       <w:r>
         <w:t>Objectives</w:t>
       </w:r>
-      <w:bookmarkEnd w:id="9"/>
+      <w:bookmarkEnd w:id="10"/>
     </w:p>
     <w:p/>
     <w:p>
       <w:pPr>
+        <w:jc w:val="center"/>
         <w:rPr>
           <w:rStyle w:val="Emphasis"/>
+        </w:rPr>
+      </w:pPr>
+      <w:r>
+        <w:rPr>
+          <w:rStyle w:val="Emphasis"/>
+        </w:rPr>
+        <w:t>The aim of this project is to create a mobile platform based, augmented reality, Qix like, Pokémon GO inspired area control game</w:t>
+      </w:r>
+    </w:p>
+    <w:p>
+      <w:pPr>
+        <w:rPr>
+          <w:rStyle w:val="Emphasis"/>
+          <w:i w:val="0"/>
+          <w:iCs w:val="0"/>
+        </w:rPr>
+      </w:pPr>
+    </w:p>
+    <w:p>
+      <w:pPr>
+        <w:rPr>
+          <w:rStyle w:val="Emphasis"/>
+          <w:i w:val="0"/>
+          <w:iCs w:val="0"/>
+        </w:rPr>
+      </w:pPr>
+    </w:p>
+    <w:p>
+      <w:pPr>
+        <w:rPr>
+          <w:rStyle w:val="Emphasis"/>
+          <w:i w:val="0"/>
+          <w:iCs w:val="0"/>
+        </w:rPr>
+      </w:pPr>
+      <w:r>
+        <w:rPr>
+          <w:rStyle w:val="Emphasis"/>
+          <w:i w:val="0"/>
+          <w:iCs w:val="0"/>
+        </w:rPr>
+        <w:t>This aim will be achieved by completing the following objectives:</w:t>
+      </w:r>
+    </w:p>
+    <w:p>
+      <w:pPr>
+        <w:rPr>
+          <w:rStyle w:val="Emphasis"/>
+          <w:i w:val="0"/>
+          <w:iCs w:val="0"/>
+        </w:rPr>
+      </w:pPr>
+    </w:p>
+    <w:p>
+      <w:pPr>
+        <w:pStyle w:val="ListParagraph"/>
+        <w:numPr>
+          <w:ilvl w:val="0"/>
+          <w:numId w:val="14"/>
+        </w:numPr>
+        <w:rPr>
+          <w:rStyle w:val="Emphasis"/>
+          <w:i w:val="0"/>
+          <w:iCs w:val="0"/>
+        </w:rPr>
+      </w:pPr>
+      <w:r>
+        <w:rPr>
+          <w:rStyle w:val="Emphasis"/>
+          <w:i w:val="0"/>
+          <w:iCs w:val="0"/>
+        </w:rPr>
+        <w:t>Perform research into the relevant areas</w:t>
+      </w:r>
+      <w:r>
+        <w:rPr>
+          <w:rStyle w:val="Emphasis"/>
+          <w:i w:val="0"/>
+          <w:iCs w:val="0"/>
+        </w:rPr>
+        <w:t xml:space="preserve"> of computer science</w:t>
+      </w:r>
+    </w:p>
+    <w:p>
+      <w:pPr>
+        <w:pStyle w:val="ListParagraph"/>
+        <w:numPr>
+          <w:ilvl w:val="0"/>
+          <w:numId w:val="14"/>
+        </w:numPr>
+        <w:rPr>
+          <w:rStyle w:val="Emphasis"/>
+          <w:i w:val="0"/>
+          <w:iCs w:val="0"/>
+        </w:rPr>
+      </w:pPr>
+      <w:r>
+        <w:rPr>
+          <w:rStyle w:val="Emphasis"/>
+          <w:i w:val="0"/>
+          <w:iCs w:val="0"/>
+        </w:rPr>
+        <w:t>Create a client application</w:t>
+      </w:r>
+    </w:p>
+    <w:p>
+      <w:pPr>
+        <w:pStyle w:val="ListParagraph"/>
+        <w:numPr>
+          <w:ilvl w:val="0"/>
+          <w:numId w:val="14"/>
+        </w:numPr>
+        <w:rPr>
+          <w:rStyle w:val="Emphasis"/>
+          <w:i w:val="0"/>
+          <w:iCs w:val="0"/>
+        </w:rPr>
+      </w:pPr>
+      <w:r>
+        <w:rPr>
+          <w:rStyle w:val="Emphasis"/>
+          <w:i w:val="0"/>
+          <w:iCs w:val="0"/>
+        </w:rPr>
+        <w:t>Create a multithreaded UDP/TCP server</w:t>
+      </w:r>
+    </w:p>
+    <w:p>
+      <w:pPr>
+        <w:pStyle w:val="ListParagraph"/>
+        <w:numPr>
+          <w:ilvl w:val="0"/>
+          <w:numId w:val="14"/>
+        </w:numPr>
+        <w:rPr>
+          <w:rStyle w:val="Emphasis"/>
+          <w:i w:val="0"/>
+          <w:iCs w:val="0"/>
+        </w:rPr>
+      </w:pPr>
+      <w:r>
+        <w:rPr>
+          <w:rStyle w:val="Emphasis"/>
+          <w:i w:val="0"/>
+          <w:iCs w:val="0"/>
+        </w:rPr>
+        <w:t>Create a GPS tracker application</w:t>
+      </w:r>
+    </w:p>
+    <w:p>
+      <w:pPr>
+        <w:pStyle w:val="ListParagraph"/>
+        <w:numPr>
+          <w:ilvl w:val="0"/>
+          <w:numId w:val="14"/>
+        </w:numPr>
+        <w:rPr>
+          <w:rStyle w:val="Emphasis"/>
+          <w:i w:val="0"/>
+          <w:iCs w:val="0"/>
+        </w:rPr>
+      </w:pPr>
+      <w:r>
+        <w:rPr>
+          <w:rStyle w:val="Emphasis"/>
+          <w:i w:val="0"/>
+          <w:iCs w:val="0"/>
+        </w:rPr>
+        <w:t>Add single player gameplay to the GPS tracker application</w:t>
+      </w:r>
+    </w:p>
+    <w:p>
+      <w:pPr>
+        <w:pStyle w:val="ListParagraph"/>
+        <w:numPr>
+          <w:ilvl w:val="0"/>
+          <w:numId w:val="14"/>
+        </w:numPr>
+        <w:rPr>
+          <w:rStyle w:val="Emphasis"/>
+          <w:i w:val="0"/>
+          <w:iCs w:val="0"/>
+        </w:rPr>
+      </w:pPr>
+      <w:r>
+        <w:rPr>
+          <w:rStyle w:val="Emphasis"/>
+          <w:i w:val="0"/>
+          <w:iCs w:val="0"/>
+        </w:rPr>
+        <w:t>Add multiplayer gameplay to game</w:t>
+      </w:r>
+    </w:p>
+    <w:p>
+      <w:pPr>
+        <w:pStyle w:val="ListParagraph"/>
+        <w:numPr>
+          <w:ilvl w:val="0"/>
+          <w:numId w:val="14"/>
+        </w:numPr>
+        <w:rPr>
+          <w:rStyle w:val="Emphasis"/>
+          <w:i w:val="0"/>
+          <w:iCs w:val="0"/>
+        </w:rPr>
+      </w:pPr>
+      <w:r>
+        <w:rPr>
+          <w:rStyle w:val="Emphasis"/>
+          <w:i w:val="0"/>
+          <w:iCs w:val="0"/>
+        </w:rPr>
+        <w:t>Add team based multiplayer gameplay to game</w:t>
+      </w:r>
+    </w:p>
+    <w:p>
+      <w:pPr>
+        <w:rPr>
+          <w:rStyle w:val="Emphasis"/>
+          <w:i w:val="0"/>
+          <w:iCs w:val="0"/>
+        </w:rPr>
+      </w:pPr>
+    </w:p>
+    <w:p>
+      <w:pPr>
+        <w:pStyle w:val="Heading3"/>
+        <w:rPr>
+          <w:rStyle w:val="Emphasis"/>
+          <w:i w:val="0"/>
+          <w:iCs w:val="0"/>
+        </w:rPr>
+      </w:pPr>
+      <w:bookmarkStart w:id="11" w:name="_Toc463986630"/>
+      <w:r>
+        <w:rPr>
+          <w:rStyle w:val="Emphasis"/>
+          <w:i w:val="0"/>
+          <w:iCs w:val="0"/>
+        </w:rPr>
+        <w:t xml:space="preserve">Objective 1 – </w:t>
+      </w:r>
+      <w:r>
+        <w:rPr>
+          <w:rStyle w:val="Emphasis"/>
+          <w:i w:val="0"/>
+          <w:iCs w:val="0"/>
+        </w:rPr>
+        <w:t>Perform research into the relevant areas of computer science</w:t>
+      </w:r>
+      <w:bookmarkEnd w:id="11"/>
+    </w:p>
+    <w:p>
+      <w:r>
+        <w:t>When starting a project, the first thing that should be completed is adequate research into the relevant subject area for the project. In this case research into client/server architecture, GPS tracking and programming for an Android phone would be relevant.</w:t>
+      </w:r>
+    </w:p>
+    <w:p/>
+    <w:p>
+      <w:pPr>
+        <w:pStyle w:val="Heading3"/>
+      </w:pPr>
+      <w:bookmarkStart w:id="12" w:name="_Toc463986631"/>
+      <w:r>
+        <w:t>Objective 2 – Create a client application</w:t>
+      </w:r>
+      <w:bookmarkEnd w:id="12"/>
+    </w:p>
+    <w:p>
+      <w:r>
+        <w:t xml:space="preserve">Before a server can be created a basic client must first be </w:t>
+      </w:r>
+      <w:r>
+        <w:t>developed</w:t>
+      </w:r>
+      <w:r>
+        <w:t xml:space="preserve"> to test the prototype server with. The client should be able to send messages using UDP and TCP protocols. Development of the client shouldn’t end until both it and the server are completed.</w:t>
+      </w:r>
+    </w:p>
+    <w:p/>
+    <w:p>
+      <w:pPr>
+        <w:pStyle w:val="Heading3"/>
+      </w:pPr>
+      <w:bookmarkStart w:id="13" w:name="_Toc463986632"/>
+      <w:r>
+        <w:t>Objective 3 – Create a multithreaded UDP/TCP server</w:t>
+      </w:r>
+      <w:bookmarkEnd w:id="13"/>
+    </w:p>
+    <w:p>
+      <w:r>
+        <w:t>A server will store all of the locations for each player and when traversing the playing area their path</w:t>
+      </w:r>
+      <w:r>
+        <w:t xml:space="preserve"> also</w:t>
+      </w:r>
+      <w:r>
+        <w:t xml:space="preserve">. The server should be discoverable using a UDP </w:t>
+      </w:r>
+      <w:r>
+        <w:t>broadcast and then swap to accepting TCP connections after initial contact. The server should accept multiple requests at once and write a log of all connections</w:t>
+      </w:r>
+      <w:r>
+        <w:t xml:space="preserve"> for debugging</w:t>
+      </w:r>
+      <w:r>
+        <w:t xml:space="preserve">, a </w:t>
+      </w:r>
+      <w:r>
+        <w:t xml:space="preserve">server contents </w:t>
+      </w:r>
+      <w:r>
+        <w:t>backup</w:t>
+      </w:r>
+      <w:r>
+        <w:t xml:space="preserve"> file</w:t>
+      </w:r>
+      <w:r>
+        <w:t xml:space="preserve"> shouldn’t be necessary.</w:t>
+      </w:r>
+    </w:p>
+    <w:p>
+      <w:r>
+        <w:t>The server should be able to run from a phone if needs be for local multiplayer.</w:t>
+      </w:r>
+    </w:p>
+    <w:p/>
+    <w:p>
+      <w:pPr>
+        <w:pStyle w:val="Heading3"/>
+      </w:pPr>
+      <w:bookmarkStart w:id="14" w:name="_Toc463986633"/>
+      <w:r>
+        <w:t>Objective 4 – Create a GPS tracker application</w:t>
+      </w:r>
+      <w:bookmarkEnd w:id="14"/>
+    </w:p>
+    <w:p>
+      <w:r>
+        <w:t>Before the game is created a simple GPS tracker application should be developed, this should display the current location on a map. The map should translate, scale and rotate.</w:t>
+      </w:r>
+    </w:p>
+    <w:p/>
+    <w:p>
+      <w:pPr>
+        <w:pStyle w:val="Heading3"/>
+      </w:pPr>
+      <w:bookmarkStart w:id="15" w:name="_Toc463986634"/>
+      <w:r>
+        <w:t>Objective 5 – Add single player gameplay to the GPS tracker application</w:t>
+      </w:r>
+      <w:bookmarkEnd w:id="15"/>
+    </w:p>
+    <w:p>
+      <w:r>
+        <w:t>Gameplay for a single player version of the full game should be added including; a definable playing arena, trac</w:t>
+      </w:r>
+      <w:r>
+        <w:t>king,</w:t>
+      </w:r>
+      <w:r>
+        <w:t xml:space="preserve"> area </w:t>
+      </w:r>
+      <w:r>
+        <w:t>controlling</w:t>
+      </w:r>
+      <w:r>
+        <w:t xml:space="preserve"> mechanics and scoring.</w:t>
+      </w:r>
+    </w:p>
+    <w:p>
+      <w:r>
+        <w:t>At this point it might be nice to add an AI player or enemy but is not necessary.</w:t>
+      </w:r>
+    </w:p>
+    <w:p/>
+    <w:p>
+      <w:pPr>
+        <w:pStyle w:val="Heading3"/>
+      </w:pPr>
+      <w:bookmarkStart w:id="16" w:name="_Toc463986635"/>
+      <w:r>
+        <w:t>Objective 6 – Add multiplayer gameplay to game</w:t>
+      </w:r>
+      <w:bookmarkEnd w:id="16"/>
+    </w:p>
+    <w:p>
+      <w:r>
+        <w:t>The client and server should be used to track the location of each instance of the game and apply killing mechanics to those who cross paths. The serve</w:t>
+      </w:r>
+      <w:r>
+        <w:t>r</w:t>
+      </w:r>
+      <w:r>
+        <w:t xml:space="preserve"> should also track score. At this point the game should be a free for all.</w:t>
+      </w:r>
+    </w:p>
+    <w:p/>
+    <w:p>
+      <w:pPr>
+        <w:pStyle w:val="Heading3"/>
+      </w:pPr>
+      <w:bookmarkStart w:id="17" w:name="_Toc463986636"/>
+      <w:r>
+        <w:t>Objective 7 – Add team based multiplayer gameplay to game</w:t>
+      </w:r>
+      <w:bookmarkEnd w:id="17"/>
+    </w:p>
+    <w:p>
+      <w:r>
+        <w:t>A game type should be implemented where gameplay is team based with score being cumulative. It is not necessary for players to choose their teams.</w:t>
+      </w:r>
+      <w:r>
+        <w:br/>
+        <w:t>At this point it might be nice to adjust the server so it can handle multiple instances of the game running at once</w:t>
+      </w:r>
+      <w:r>
+        <w:t xml:space="preserve"> but is not necessary</w:t>
+      </w:r>
+      <w:r>
+        <w:t>.</w:t>
+      </w:r>
+    </w:p>
+    <w:p>
+      <w:pPr>
+        <w:rPr>
+          <w:rStyle w:val="Emphasis"/>
+          <w:i w:val="0"/>
+          <w:iCs w:val="0"/>
+        </w:rPr>
+      </w:pPr>
+    </w:p>
+    <w:p>
+      <w:pPr>
+        <w:rPr>
+          <w:rStyle w:val="Emphasis"/>
+          <w:i w:val="0"/>
+          <w:iCs w:val="0"/>
         </w:rPr>
         <w:sectPr>
           <w:pgSz w:w="11906" w:h="16838"/>
@@ -3452,12 +4385,12 @@
       <w:pPr>
         <w:pStyle w:val="Heading1"/>
       </w:pPr>
-      <w:bookmarkStart w:id="10" w:name="_Toc463984536"/>
+      <w:bookmarkStart w:id="18" w:name="_Toc463986637"/>
       <w:r>
         <w:lastRenderedPageBreak/>
         <w:t>Task List</w:t>
       </w:r>
-      <w:bookmarkEnd w:id="10"/>
+      <w:bookmarkEnd w:id="18"/>
     </w:p>
     <w:tbl>
       <w:tblPr>
@@ -4569,12 +5502,12 @@
       <w:pPr>
         <w:pStyle w:val="Heading1"/>
       </w:pPr>
-      <w:bookmarkStart w:id="11" w:name="_Toc463984537"/>
+      <w:bookmarkStart w:id="19" w:name="_Toc463986638"/>
       <w:r>
         <w:lastRenderedPageBreak/>
         <w:t>Time Plan</w:t>
       </w:r>
-      <w:bookmarkEnd w:id="11"/>
+      <w:bookmarkEnd w:id="19"/>
     </w:p>
     <w:tbl>
       <w:tblPr>
@@ -16281,12 +17214,12 @@
       <w:pPr>
         <w:pStyle w:val="Heading1"/>
       </w:pPr>
-      <w:bookmarkStart w:id="12" w:name="_Toc463984538"/>
+      <w:bookmarkStart w:id="20" w:name="_Toc463986639"/>
       <w:r>
         <w:lastRenderedPageBreak/>
         <w:t>Risk Analysis</w:t>
       </w:r>
-      <w:bookmarkEnd w:id="12"/>
+      <w:bookmarkEnd w:id="20"/>
     </w:p>
     <w:tbl>
       <w:tblPr>
@@ -16739,7 +17672,7 @@
               <w:rPr>
                 <w:b w:val="0"/>
                 <w:i w:val="0"/>
-                <w:color w:val="000000" w:themeColor="text1"/>
+                <w:color w:val="C00000"/>
               </w:rPr>
               <w:t>H</w:t>
             </w:r>
@@ -16763,7 +17696,7 @@
               <w:rPr>
                 <w:b w:val="0"/>
                 <w:i w:val="0"/>
-                <w:color w:val="000000" w:themeColor="text1"/>
+                <w:color w:val="FFC000"/>
               </w:rPr>
               <w:t>M</w:t>
             </w:r>
@@ -16787,9 +17720,17 @@
               <w:rPr>
                 <w:b w:val="0"/>
                 <w:i w:val="0"/>
-                <w:color w:val="000000" w:themeColor="text1"/>
-              </w:rPr>
-              <w:t>HM</w:t>
+                <w:color w:val="C00000"/>
+              </w:rPr>
+              <w:t>H</w:t>
+            </w:r>
+            <w:r>
+              <w:rPr>
+                <w:b w:val="0"/>
+                <w:i w:val="0"/>
+                <w:color w:val="FFC000"/>
+              </w:rPr>
+              <w:t>M</w:t>
             </w:r>
           </w:p>
         </w:tc>
@@ -16846,6 +17787,7 @@
           <w:p>
             <w:pPr>
               <w:pStyle w:val="SectionDescription"/>
+              <w:jc w:val="center"/>
               <w:rPr>
                 <w:b w:val="0"/>
                 <w:i w:val="0"/>
@@ -16856,7 +17798,7 @@
               <w:rPr>
                 <w:b w:val="0"/>
                 <w:i w:val="0"/>
-                <w:color w:val="000000" w:themeColor="text1"/>
+                <w:color w:val="92D050"/>
               </w:rPr>
               <w:t>L</w:t>
             </w:r>
@@ -16869,6 +17811,7 @@
           <w:p>
             <w:pPr>
               <w:pStyle w:val="SectionDescription"/>
+              <w:jc w:val="center"/>
               <w:rPr>
                 <w:b w:val="0"/>
                 <w:i w:val="0"/>
@@ -16879,7 +17822,7 @@
               <w:rPr>
                 <w:b w:val="0"/>
                 <w:i w:val="0"/>
-                <w:color w:val="000000" w:themeColor="text1"/>
+                <w:color w:val="FFC000"/>
               </w:rPr>
               <w:t>M</w:t>
             </w:r>
@@ -16892,6 +17835,7 @@
           <w:p>
             <w:pPr>
               <w:pStyle w:val="SectionDescription"/>
+              <w:jc w:val="center"/>
               <w:rPr>
                 <w:b w:val="0"/>
                 <w:i w:val="0"/>
@@ -16902,9 +17846,17 @@
               <w:rPr>
                 <w:b w:val="0"/>
                 <w:i w:val="0"/>
-                <w:color w:val="000000" w:themeColor="text1"/>
-              </w:rPr>
-              <w:t>LM</w:t>
+                <w:color w:val="92D050"/>
+              </w:rPr>
+              <w:t>L</w:t>
+            </w:r>
+            <w:r>
+              <w:rPr>
+                <w:b w:val="0"/>
+                <w:i w:val="0"/>
+                <w:color w:val="FFC000"/>
+              </w:rPr>
+              <w:t>M</w:t>
             </w:r>
           </w:p>
         </w:tc>
@@ -16951,7 +17903,7 @@
               <w:rPr>
                 <w:b w:val="0"/>
                 <w:i w:val="0"/>
-                <w:color w:val="000000" w:themeColor="text1"/>
+                <w:color w:val="C00000"/>
               </w:rPr>
               <w:t>H</w:t>
             </w:r>
@@ -16975,7 +17927,7 @@
               <w:rPr>
                 <w:b w:val="0"/>
                 <w:i w:val="0"/>
-                <w:color w:val="000000" w:themeColor="text1"/>
+                <w:color w:val="92D050"/>
               </w:rPr>
               <w:t>L</w:t>
             </w:r>
@@ -16999,9 +17951,17 @@
               <w:rPr>
                 <w:b w:val="0"/>
                 <w:i w:val="0"/>
-                <w:color w:val="000000" w:themeColor="text1"/>
-              </w:rPr>
-              <w:t>HL</w:t>
+                <w:color w:val="C00000"/>
+              </w:rPr>
+              <w:t>H</w:t>
+            </w:r>
+            <w:r>
+              <w:rPr>
+                <w:b w:val="0"/>
+                <w:i w:val="0"/>
+                <w:color w:val="92D050"/>
+              </w:rPr>
+              <w:t>L</w:t>
             </w:r>
           </w:p>
         </w:tc>
@@ -17058,6 +18018,88 @@
           <w:p>
             <w:pPr>
               <w:pStyle w:val="SectionDescription"/>
+              <w:jc w:val="center"/>
+              <w:rPr>
+                <w:b w:val="0"/>
+                <w:i w:val="0"/>
+                <w:color w:val="92D050"/>
+              </w:rPr>
+            </w:pPr>
+            <w:r>
+              <w:rPr>
+                <w:b w:val="0"/>
+                <w:i w:val="0"/>
+                <w:color w:val="92D050"/>
+              </w:rPr>
+              <w:t>L</w:t>
+            </w:r>
+          </w:p>
+        </w:tc>
+        <w:tc>
+          <w:tcPr>
+            <w:tcW w:w="1503" w:type="dxa"/>
+          </w:tcPr>
+          <w:p>
+            <w:pPr>
+              <w:pStyle w:val="SectionDescription"/>
+              <w:jc w:val="center"/>
+              <w:rPr>
+                <w:b w:val="0"/>
+                <w:i w:val="0"/>
+                <w:color w:val="92D050"/>
+              </w:rPr>
+            </w:pPr>
+            <w:r>
+              <w:rPr>
+                <w:b w:val="0"/>
+                <w:i w:val="0"/>
+                <w:color w:val="92D050"/>
+              </w:rPr>
+              <w:t>L</w:t>
+            </w:r>
+          </w:p>
+        </w:tc>
+        <w:tc>
+          <w:tcPr>
+            <w:tcW w:w="1630" w:type="dxa"/>
+          </w:tcPr>
+          <w:p>
+            <w:pPr>
+              <w:pStyle w:val="SectionDescription"/>
+              <w:jc w:val="center"/>
+              <w:rPr>
+                <w:b w:val="0"/>
+                <w:i w:val="0"/>
+                <w:color w:val="92D050"/>
+              </w:rPr>
+            </w:pPr>
+            <w:r>
+              <w:rPr>
+                <w:b w:val="0"/>
+                <w:i w:val="0"/>
+                <w:color w:val="92D050"/>
+              </w:rPr>
+              <w:t>L</w:t>
+            </w:r>
+            <w:r>
+              <w:rPr>
+                <w:b w:val="0"/>
+                <w:i w:val="0"/>
+                <w:color w:val="92D050"/>
+              </w:rPr>
+              <w:t>L</w:t>
+            </w:r>
+          </w:p>
+        </w:tc>
+      </w:tr>
+      <w:tr>
+        <w:tc>
+          <w:tcPr>
+            <w:tcW w:w="1288" w:type="dxa"/>
+          </w:tcPr>
+          <w:p>
+            <w:pPr>
+              <w:pStyle w:val="SectionDescription"/>
               <w:rPr>
                 <w:b w:val="0"/>
                 <w:i w:val="0"/>
@@ -17070,17 +18112,18 @@
                 <w:i w:val="0"/>
                 <w:color w:val="000000" w:themeColor="text1"/>
               </w:rPr>
-              <w:t>L</w:t>
-            </w:r>
-          </w:p>
-        </w:tc>
-        <w:tc>
-          <w:tcPr>
-            <w:tcW w:w="1503" w:type="dxa"/>
+              <w:t>Underestimate workload</w:t>
+            </w:r>
+          </w:p>
+        </w:tc>
+        <w:tc>
+          <w:tcPr>
+            <w:tcW w:w="1150" w:type="dxa"/>
           </w:tcPr>
           <w:p>
             <w:pPr>
               <w:pStyle w:val="SectionDescription"/>
+              <w:jc w:val="center"/>
               <w:rPr>
                 <w:b w:val="0"/>
                 <w:i w:val="0"/>
@@ -17091,19 +18134,20 @@
               <w:rPr>
                 <w:b w:val="0"/>
                 <w:i w:val="0"/>
-                <w:color w:val="000000" w:themeColor="text1"/>
-              </w:rPr>
-              <w:t>L</w:t>
-            </w:r>
-          </w:p>
-        </w:tc>
-        <w:tc>
-          <w:tcPr>
-            <w:tcW w:w="1630" w:type="dxa"/>
+                <w:color w:val="C00000"/>
+              </w:rPr>
+              <w:t>H</w:t>
+            </w:r>
+          </w:p>
+        </w:tc>
+        <w:tc>
+          <w:tcPr>
+            <w:tcW w:w="1416" w:type="dxa"/>
           </w:tcPr>
           <w:p>
             <w:pPr>
               <w:pStyle w:val="SectionDescription"/>
+              <w:jc w:val="center"/>
               <w:rPr>
                 <w:b w:val="0"/>
                 <w:i w:val="0"/>
@@ -17114,25 +18158,47 @@
               <w:rPr>
                 <w:b w:val="0"/>
                 <w:i w:val="0"/>
-                <w:color w:val="000000" w:themeColor="text1"/>
-              </w:rPr>
-              <w:t>L</w:t>
-            </w:r>
-            <w:r>
+                <w:color w:val="FFC000"/>
+              </w:rPr>
+              <w:t>M</w:t>
+            </w:r>
+          </w:p>
+        </w:tc>
+        <w:tc>
+          <w:tcPr>
+            <w:tcW w:w="1630" w:type="dxa"/>
+          </w:tcPr>
+          <w:p>
+            <w:pPr>
+              <w:pStyle w:val="SectionDescription"/>
+              <w:jc w:val="center"/>
               <w:rPr>
                 <w:b w:val="0"/>
                 <w:i w:val="0"/>
                 <w:color w:val="000000" w:themeColor="text1"/>
               </w:rPr>
-              <w:t>L</w:t>
-            </w:r>
-          </w:p>
-        </w:tc>
-      </w:tr>
-      <w:tr>
-        <w:tc>
-          <w:tcPr>
-            <w:tcW w:w="1288" w:type="dxa"/>
+            </w:pPr>
+            <w:r>
+              <w:rPr>
+                <w:b w:val="0"/>
+                <w:i w:val="0"/>
+                <w:color w:val="C00000"/>
+              </w:rPr>
+              <w:t>H</w:t>
+            </w:r>
+            <w:r>
+              <w:rPr>
+                <w:b w:val="0"/>
+                <w:i w:val="0"/>
+                <w:color w:val="FFC000"/>
+              </w:rPr>
+              <w:t>M</w:t>
+            </w:r>
+          </w:p>
+        </w:tc>
+        <w:tc>
+          <w:tcPr>
+            <w:tcW w:w="1677" w:type="dxa"/>
           </w:tcPr>
           <w:p>
             <w:pPr>
@@ -17149,18 +18215,17 @@
                 <w:i w:val="0"/>
                 <w:color w:val="000000" w:themeColor="text1"/>
               </w:rPr>
-              <w:t>Underestimate workload</w:t>
-            </w:r>
-          </w:p>
-        </w:tc>
-        <w:tc>
-          <w:tcPr>
-            <w:tcW w:w="1150" w:type="dxa"/>
+              <w:t>Regularly review progress against Time Plan</w:t>
+            </w:r>
+          </w:p>
+        </w:tc>
+        <w:tc>
+          <w:tcPr>
+            <w:tcW w:w="2167" w:type="dxa"/>
           </w:tcPr>
           <w:p>
             <w:pPr>
               <w:pStyle w:val="SectionDescription"/>
-              <w:jc w:val="center"/>
               <w:rPr>
                 <w:b w:val="0"/>
                 <w:i w:val="0"/>
@@ -17173,37 +18238,45 @@
                 <w:i w:val="0"/>
                 <w:color w:val="000000" w:themeColor="text1"/>
               </w:rPr>
-              <w:t>H</w:t>
-            </w:r>
-          </w:p>
-        </w:tc>
-        <w:tc>
-          <w:tcPr>
-            <w:tcW w:w="1416" w:type="dxa"/>
-          </w:tcPr>
-          <w:p>
-            <w:pPr>
-              <w:pStyle w:val="SectionDescription"/>
-              <w:jc w:val="center"/>
+              <w:t>Invest more time into work</w:t>
+            </w:r>
+            <w:r>
               <w:rPr>
                 <w:b w:val="0"/>
                 <w:i w:val="0"/>
                 <w:color w:val="000000" w:themeColor="text1"/>
               </w:rPr>
-            </w:pPr>
-            <w:r>
+              <w:t>, possible reduction of objectives</w:t>
+            </w:r>
+          </w:p>
+        </w:tc>
+        <w:tc>
+          <w:tcPr>
+            <w:tcW w:w="1487" w:type="dxa"/>
+          </w:tcPr>
+          <w:p>
+            <w:pPr>
+              <w:pStyle w:val="SectionDescription"/>
+              <w:jc w:val="center"/>
               <w:rPr>
                 <w:b w:val="0"/>
                 <w:i w:val="0"/>
                 <w:color w:val="000000" w:themeColor="text1"/>
               </w:rPr>
-              <w:t>M</w:t>
-            </w:r>
-          </w:p>
-        </w:tc>
-        <w:tc>
-          <w:tcPr>
-            <w:tcW w:w="1630" w:type="dxa"/>
+            </w:pPr>
+            <w:r>
+              <w:rPr>
+                <w:b w:val="0"/>
+                <w:i w:val="0"/>
+                <w:color w:val="C00000"/>
+              </w:rPr>
+              <w:t>H</w:t>
+            </w:r>
+          </w:p>
+        </w:tc>
+        <w:tc>
+          <w:tcPr>
+            <w:tcW w:w="1503" w:type="dxa"/>
           </w:tcPr>
           <w:p>
             <w:pPr>
@@ -17219,19 +18292,20 @@
               <w:rPr>
                 <w:b w:val="0"/>
                 <w:i w:val="0"/>
-                <w:color w:val="000000" w:themeColor="text1"/>
-              </w:rPr>
-              <w:t>HM</w:t>
-            </w:r>
-          </w:p>
-        </w:tc>
-        <w:tc>
-          <w:tcPr>
-            <w:tcW w:w="1677" w:type="dxa"/>
+                <w:color w:val="92D050"/>
+              </w:rPr>
+              <w:t>L</w:t>
+            </w:r>
+          </w:p>
+        </w:tc>
+        <w:tc>
+          <w:tcPr>
+            <w:tcW w:w="1630" w:type="dxa"/>
           </w:tcPr>
           <w:p>
             <w:pPr>
               <w:pStyle w:val="SectionDescription"/>
+              <w:jc w:val="center"/>
               <w:rPr>
                 <w:b w:val="0"/>
                 <w:i w:val="0"/>
@@ -17242,109 +18316,17 @@
               <w:rPr>
                 <w:b w:val="0"/>
                 <w:i w:val="0"/>
-                <w:color w:val="000000" w:themeColor="text1"/>
-              </w:rPr>
-              <w:t>Regularly review progress against Time Plan</w:t>
-            </w:r>
-          </w:p>
-        </w:tc>
-        <w:tc>
-          <w:tcPr>
-            <w:tcW w:w="2167" w:type="dxa"/>
-          </w:tcPr>
-          <w:p>
-            <w:pPr>
-              <w:pStyle w:val="SectionDescription"/>
+                <w:color w:val="C00000"/>
+              </w:rPr>
+              <w:t>H</w:t>
+            </w:r>
+            <w:r>
               <w:rPr>
                 <w:b w:val="0"/>
                 <w:i w:val="0"/>
-                <w:color w:val="000000" w:themeColor="text1"/>
-              </w:rPr>
-            </w:pPr>
-            <w:r>
-              <w:rPr>
-                <w:b w:val="0"/>
-                <w:i w:val="0"/>
-                <w:color w:val="000000" w:themeColor="text1"/>
-              </w:rPr>
-              <w:t>Invest more time into work</w:t>
-            </w:r>
-            <w:r>
-              <w:rPr>
-                <w:b w:val="0"/>
-                <w:i w:val="0"/>
-                <w:color w:val="000000" w:themeColor="text1"/>
-              </w:rPr>
-              <w:t>, possible reduction of objectives</w:t>
-            </w:r>
-          </w:p>
-        </w:tc>
-        <w:tc>
-          <w:tcPr>
-            <w:tcW w:w="1487" w:type="dxa"/>
-          </w:tcPr>
-          <w:p>
-            <w:pPr>
-              <w:pStyle w:val="SectionDescription"/>
-              <w:rPr>
-                <w:b w:val="0"/>
-                <w:i w:val="0"/>
-                <w:color w:val="000000" w:themeColor="text1"/>
-              </w:rPr>
-            </w:pPr>
-            <w:r>
-              <w:rPr>
-                <w:b w:val="0"/>
-                <w:i w:val="0"/>
-                <w:color w:val="000000" w:themeColor="text1"/>
-              </w:rPr>
-              <w:t>H</w:t>
-            </w:r>
-          </w:p>
-        </w:tc>
-        <w:tc>
-          <w:tcPr>
-            <w:tcW w:w="1503" w:type="dxa"/>
-          </w:tcPr>
-          <w:p>
-            <w:pPr>
-              <w:pStyle w:val="SectionDescription"/>
-              <w:rPr>
-                <w:b w:val="0"/>
-                <w:i w:val="0"/>
-                <w:color w:val="000000" w:themeColor="text1"/>
-              </w:rPr>
-            </w:pPr>
-            <w:r>
-              <w:rPr>
-                <w:b w:val="0"/>
-                <w:i w:val="0"/>
-                <w:color w:val="000000" w:themeColor="text1"/>
+                <w:color w:val="92D050"/>
               </w:rPr>
               <w:t>L</w:t>
-            </w:r>
-          </w:p>
-        </w:tc>
-        <w:tc>
-          <w:tcPr>
-            <w:tcW w:w="1630" w:type="dxa"/>
-          </w:tcPr>
-          <w:p>
-            <w:pPr>
-              <w:pStyle w:val="SectionDescription"/>
-              <w:rPr>
-                <w:b w:val="0"/>
-                <w:i w:val="0"/>
-                <w:color w:val="000000" w:themeColor="text1"/>
-              </w:rPr>
-            </w:pPr>
-            <w:r>
-              <w:rPr>
-                <w:b w:val="0"/>
-                <w:i w:val="0"/>
-                <w:color w:val="000000" w:themeColor="text1"/>
-              </w:rPr>
-              <w:t>HL</w:t>
             </w:r>
           </w:p>
         </w:tc>
@@ -17395,21 +18377,74 @@
             </w:pPr>
             <w:r>
               <w:rPr>
+                <w:color w:val="C00000"/>
+                <w:sz w:val="24"/>
+                <w:szCs w:val="24"/>
+              </w:rPr>
+              <w:t>H</w:t>
+            </w:r>
+          </w:p>
+        </w:tc>
+        <w:tc>
+          <w:tcPr>
+            <w:tcW w:w="1416" w:type="dxa"/>
+          </w:tcPr>
+          <w:p>
+            <w:pPr>
+              <w:jc w:val="center"/>
+              <w:rPr>
                 <w:color w:val="000000" w:themeColor="text1"/>
                 <w:sz w:val="24"/>
                 <w:szCs w:val="24"/>
               </w:rPr>
+            </w:pPr>
+            <w:r>
+              <w:rPr>
+                <w:color w:val="FFC000"/>
+                <w:sz w:val="24"/>
+                <w:szCs w:val="24"/>
+              </w:rPr>
+              <w:t>M</w:t>
+            </w:r>
+          </w:p>
+        </w:tc>
+        <w:tc>
+          <w:tcPr>
+            <w:tcW w:w="1630" w:type="dxa"/>
+          </w:tcPr>
+          <w:p>
+            <w:pPr>
+              <w:jc w:val="center"/>
+              <w:rPr>
+                <w:color w:val="92D050"/>
+                <w:sz w:val="24"/>
+                <w:szCs w:val="24"/>
+              </w:rPr>
+            </w:pPr>
+            <w:r>
+              <w:rPr>
+                <w:color w:val="C00000"/>
+                <w:sz w:val="24"/>
+                <w:szCs w:val="24"/>
+              </w:rPr>
               <w:t>H</w:t>
             </w:r>
-          </w:p>
-        </w:tc>
-        <w:tc>
-          <w:tcPr>
-            <w:tcW w:w="1416" w:type="dxa"/>
-          </w:tcPr>
-          <w:p>
-            <w:pPr>
-              <w:jc w:val="center"/>
+            <w:r>
+              <w:rPr>
+                <w:color w:val="FFC000"/>
+                <w:sz w:val="24"/>
+                <w:szCs w:val="24"/>
+              </w:rPr>
+              <w:t>M</w:t>
+            </w:r>
+          </w:p>
+        </w:tc>
+        <w:tc>
+          <w:tcPr>
+            <w:tcW w:w="1677" w:type="dxa"/>
+          </w:tcPr>
+          <w:p>
+            <w:pPr>
               <w:rPr>
                 <w:color w:val="000000" w:themeColor="text1"/>
                 <w:sz w:val="24"/>
@@ -17422,17 +18457,16 @@
                 <w:sz w:val="24"/>
                 <w:szCs w:val="24"/>
               </w:rPr>
-              <w:t>M</w:t>
-            </w:r>
-          </w:p>
-        </w:tc>
-        <w:tc>
-          <w:tcPr>
-            <w:tcW w:w="1630" w:type="dxa"/>
-          </w:tcPr>
-          <w:p>
-            <w:pPr>
-              <w:jc w:val="center"/>
+              <w:t>Perform adequate research</w:t>
+            </w:r>
+          </w:p>
+        </w:tc>
+        <w:tc>
+          <w:tcPr>
+            <w:tcW w:w="2167" w:type="dxa"/>
+          </w:tcPr>
+          <w:p>
+            <w:pPr>
               <w:rPr>
                 <w:color w:val="000000" w:themeColor="text1"/>
                 <w:sz w:val="24"/>
@@ -17445,16 +18479,17 @@
                 <w:sz w:val="24"/>
                 <w:szCs w:val="24"/>
               </w:rPr>
-              <w:t>HL</w:t>
-            </w:r>
-          </w:p>
-        </w:tc>
-        <w:tc>
-          <w:tcPr>
-            <w:tcW w:w="1677" w:type="dxa"/>
-          </w:tcPr>
-          <w:p>
-            <w:pPr>
+              <w:t>Debug code</w:t>
+            </w:r>
+          </w:p>
+        </w:tc>
+        <w:tc>
+          <w:tcPr>
+            <w:tcW w:w="1487" w:type="dxa"/>
+          </w:tcPr>
+          <w:p>
+            <w:pPr>
+              <w:jc w:val="center"/>
               <w:rPr>
                 <w:color w:val="000000" w:themeColor="text1"/>
                 <w:sz w:val="24"/>
@@ -17463,20 +18498,44 @@
             </w:pPr>
             <w:r>
               <w:rPr>
+                <w:color w:val="C00000"/>
+                <w:sz w:val="24"/>
+                <w:szCs w:val="24"/>
+              </w:rPr>
+              <w:t>H</w:t>
+            </w:r>
+          </w:p>
+        </w:tc>
+        <w:tc>
+          <w:tcPr>
+            <w:tcW w:w="1503" w:type="dxa"/>
+          </w:tcPr>
+          <w:p>
+            <w:pPr>
+              <w:jc w:val="center"/>
+              <w:rPr>
                 <w:color w:val="000000" w:themeColor="text1"/>
                 <w:sz w:val="24"/>
                 <w:szCs w:val="24"/>
               </w:rPr>
-              <w:t>Perform adequate research</w:t>
-            </w:r>
-          </w:p>
-        </w:tc>
-        <w:tc>
-          <w:tcPr>
-            <w:tcW w:w="2167" w:type="dxa"/>
-          </w:tcPr>
-          <w:p>
-            <w:pPr>
+            </w:pPr>
+            <w:r>
+              <w:rPr>
+                <w:color w:val="92D050"/>
+                <w:sz w:val="24"/>
+                <w:szCs w:val="24"/>
+              </w:rPr>
+              <w:t>L</w:t>
+            </w:r>
+          </w:p>
+        </w:tc>
+        <w:tc>
+          <w:tcPr>
+            <w:tcW w:w="1630" w:type="dxa"/>
+          </w:tcPr>
+          <w:p>
+            <w:pPr>
+              <w:jc w:val="center"/>
               <w:rPr>
                 <w:color w:val="000000" w:themeColor="text1"/>
                 <w:sz w:val="24"/>
@@ -17485,77 +18544,219 @@
             </w:pPr>
             <w:r>
               <w:rPr>
-                <w:color w:val="000000" w:themeColor="text1"/>
+                <w:color w:val="C00000"/>
                 <w:sz w:val="24"/>
                 <w:szCs w:val="24"/>
               </w:rPr>
-              <w:t>Debug code</w:t>
-            </w:r>
-          </w:p>
-        </w:tc>
-        <w:tc>
-          <w:tcPr>
-            <w:tcW w:w="1487" w:type="dxa"/>
-          </w:tcPr>
-          <w:p>
-            <w:pPr>
-              <w:rPr>
-                <w:color w:val="000000" w:themeColor="text1"/>
+              <w:t>H</w:t>
+            </w:r>
+            <w:r>
+              <w:rPr>
+                <w:color w:val="92D050"/>
                 <w:sz w:val="24"/>
                 <w:szCs w:val="24"/>
               </w:rPr>
-            </w:pPr>
-            <w:r>
-              <w:rPr>
-                <w:color w:val="000000" w:themeColor="text1"/>
+              <w:t>L</w:t>
+            </w:r>
+          </w:p>
+        </w:tc>
+      </w:tr>
+      <w:tr>
+        <w:tc>
+          <w:tcPr>
+            <w:tcW w:w="1288" w:type="dxa"/>
+          </w:tcPr>
+          <w:p>
+            <w:pPr>
+              <w:rPr>
                 <w:sz w:val="24"/>
                 <w:szCs w:val="24"/>
               </w:rPr>
-              <w:t>H</w:t>
-            </w:r>
-          </w:p>
-        </w:tc>
-        <w:tc>
-          <w:tcPr>
-            <w:tcW w:w="1503" w:type="dxa"/>
-          </w:tcPr>
-          <w:p>
-            <w:pPr>
-              <w:rPr>
-                <w:color w:val="000000" w:themeColor="text1"/>
+            </w:pPr>
+            <w:r>
+              <w:rPr>
                 <w:sz w:val="24"/>
                 <w:szCs w:val="24"/>
               </w:rPr>
-            </w:pPr>
-            <w:r>
-              <w:rPr>
-                <w:color w:val="000000" w:themeColor="text1"/>
+              <w:t>Skill Risk</w:t>
+            </w:r>
+          </w:p>
+        </w:tc>
+        <w:tc>
+          <w:tcPr>
+            <w:tcW w:w="1150" w:type="dxa"/>
+          </w:tcPr>
+          <w:p>
+            <w:pPr>
+              <w:jc w:val="center"/>
+              <w:rPr>
+                <w:color w:val="FFC000"/>
                 <w:sz w:val="24"/>
                 <w:szCs w:val="24"/>
               </w:rPr>
-              <w:t>L</w:t>
-            </w:r>
-          </w:p>
-        </w:tc>
-        <w:tc>
-          <w:tcPr>
-            <w:tcW w:w="1630" w:type="dxa"/>
-          </w:tcPr>
-          <w:p>
-            <w:pPr>
-              <w:rPr>
-                <w:color w:val="000000" w:themeColor="text1"/>
+            </w:pPr>
+            <w:r>
+              <w:rPr>
+                <w:color w:val="FFC000"/>
                 <w:sz w:val="24"/>
                 <w:szCs w:val="24"/>
               </w:rPr>
-            </w:pPr>
-            <w:r>
-              <w:rPr>
-                <w:color w:val="000000" w:themeColor="text1"/>
+              <w:t>M</w:t>
+            </w:r>
+          </w:p>
+        </w:tc>
+        <w:tc>
+          <w:tcPr>
+            <w:tcW w:w="1416" w:type="dxa"/>
+          </w:tcPr>
+          <w:p>
+            <w:pPr>
+              <w:jc w:val="center"/>
+              <w:rPr>
+                <w:color w:val="FFC000"/>
                 <w:sz w:val="24"/>
                 <w:szCs w:val="24"/>
               </w:rPr>
-              <w:t>HL</w:t>
+            </w:pPr>
+            <w:r>
+              <w:rPr>
+                <w:color w:val="FFC000"/>
+                <w:sz w:val="24"/>
+                <w:szCs w:val="24"/>
+              </w:rPr>
+              <w:t>M</w:t>
+            </w:r>
+          </w:p>
+        </w:tc>
+        <w:tc>
+          <w:tcPr>
+            <w:tcW w:w="1630" w:type="dxa"/>
+          </w:tcPr>
+          <w:p>
+            <w:pPr>
+              <w:jc w:val="center"/>
+              <w:rPr>
+                <w:color w:val="FFC000"/>
+                <w:sz w:val="24"/>
+                <w:szCs w:val="24"/>
+              </w:rPr>
+            </w:pPr>
+            <w:r>
+              <w:rPr>
+                <w:color w:val="FFC000"/>
+                <w:sz w:val="24"/>
+                <w:szCs w:val="24"/>
+              </w:rPr>
+              <w:t>MM</w:t>
+            </w:r>
+          </w:p>
+        </w:tc>
+        <w:tc>
+          <w:tcPr>
+            <w:tcW w:w="1677" w:type="dxa"/>
+          </w:tcPr>
+          <w:p>
+            <w:pPr>
+              <w:rPr>
+                <w:sz w:val="24"/>
+                <w:szCs w:val="24"/>
+              </w:rPr>
+            </w:pPr>
+            <w:r>
+              <w:rPr>
+                <w:sz w:val="24"/>
+                <w:szCs w:val="24"/>
+              </w:rPr>
+              <w:t>Perform adequate training</w:t>
+            </w:r>
+          </w:p>
+        </w:tc>
+        <w:tc>
+          <w:tcPr>
+            <w:tcW w:w="2167" w:type="dxa"/>
+          </w:tcPr>
+          <w:p>
+            <w:pPr>
+              <w:rPr>
+                <w:sz w:val="24"/>
+                <w:szCs w:val="24"/>
+              </w:rPr>
+            </w:pPr>
+            <w:r>
+              <w:rPr>
+                <w:sz w:val="24"/>
+                <w:szCs w:val="24"/>
+              </w:rPr>
+              <w:t>Invest more time into research</w:t>
+            </w:r>
+          </w:p>
+        </w:tc>
+        <w:tc>
+          <w:tcPr>
+            <w:tcW w:w="1487" w:type="dxa"/>
+          </w:tcPr>
+          <w:p>
+            <w:pPr>
+              <w:jc w:val="center"/>
+              <w:rPr>
+                <w:color w:val="92D050"/>
+                <w:sz w:val="24"/>
+                <w:szCs w:val="24"/>
+              </w:rPr>
+            </w:pPr>
+            <w:r>
+              <w:rPr>
+                <w:color w:val="92D050"/>
+                <w:sz w:val="24"/>
+                <w:szCs w:val="24"/>
+              </w:rPr>
+              <w:t>L</w:t>
+            </w:r>
+          </w:p>
+        </w:tc>
+        <w:tc>
+          <w:tcPr>
+            <w:tcW w:w="1503" w:type="dxa"/>
+          </w:tcPr>
+          <w:p>
+            <w:pPr>
+              <w:jc w:val="center"/>
+              <w:rPr>
+                <w:color w:val="92D050"/>
+                <w:sz w:val="24"/>
+                <w:szCs w:val="24"/>
+              </w:rPr>
+            </w:pPr>
+            <w:r>
+              <w:rPr>
+                <w:color w:val="92D050"/>
+                <w:sz w:val="24"/>
+                <w:szCs w:val="24"/>
+              </w:rPr>
+              <w:t>L</w:t>
+            </w:r>
+          </w:p>
+        </w:tc>
+        <w:tc>
+          <w:tcPr>
+            <w:tcW w:w="1630" w:type="dxa"/>
+          </w:tcPr>
+          <w:p>
+            <w:pPr>
+              <w:jc w:val="center"/>
+              <w:rPr>
+                <w:color w:val="92D050"/>
+                <w:sz w:val="24"/>
+                <w:szCs w:val="24"/>
+              </w:rPr>
+            </w:pPr>
+            <w:r>
+              <w:rPr>
+                <w:color w:val="92D050"/>
+                <w:sz w:val="24"/>
+                <w:szCs w:val="24"/>
+              </w:rPr>
+              <w:t>LL</w:t>
             </w:r>
           </w:p>
         </w:tc>
@@ -17577,7 +18778,7 @@
                 <w:sz w:val="24"/>
                 <w:szCs w:val="24"/>
               </w:rPr>
-              <w:t>Skill Risk</w:t>
+              <w:t>Scope Creep</w:t>
             </w:r>
           </w:p>
         </w:tc>
@@ -17595,6 +18796,7 @@
             </w:pPr>
             <w:r>
               <w:rPr>
+                <w:color w:val="FFC000"/>
                 <w:sz w:val="24"/>
                 <w:szCs w:val="24"/>
               </w:rPr>
@@ -17616,10 +18818,11 @@
             </w:pPr>
             <w:r>
               <w:rPr>
+                <w:color w:val="C00000"/>
                 <w:sz w:val="24"/>
                 <w:szCs w:val="24"/>
               </w:rPr>
-              <w:t>M</w:t>
+              <w:t>H</w:t>
             </w:r>
           </w:p>
         </w:tc>
@@ -17637,110 +18840,133 @@
             </w:pPr>
             <w:r>
               <w:rPr>
+                <w:color w:val="FFC000"/>
                 <w:sz w:val="24"/>
                 <w:szCs w:val="24"/>
               </w:rPr>
-              <w:t>MM</w:t>
-            </w:r>
-          </w:p>
-        </w:tc>
-        <w:tc>
-          <w:tcPr>
-            <w:tcW w:w="1677" w:type="dxa"/>
-          </w:tcPr>
-          <w:p>
-            <w:pPr>
-              <w:rPr>
+              <w:t>M</w:t>
+            </w:r>
+            <w:r>
+              <w:rPr>
+                <w:color w:val="C00000"/>
                 <w:sz w:val="24"/>
                 <w:szCs w:val="24"/>
               </w:rPr>
-            </w:pPr>
-            <w:r>
+              <w:t>H</w:t>
+            </w:r>
+          </w:p>
+        </w:tc>
+        <w:tc>
+          <w:tcPr>
+            <w:tcW w:w="1677" w:type="dxa"/>
+          </w:tcPr>
+          <w:p>
+            <w:pPr>
               <w:rPr>
                 <w:sz w:val="24"/>
                 <w:szCs w:val="24"/>
               </w:rPr>
-              <w:t>Perform adequate training</w:t>
-            </w:r>
-          </w:p>
-        </w:tc>
-        <w:tc>
-          <w:tcPr>
-            <w:tcW w:w="2167" w:type="dxa"/>
-          </w:tcPr>
-          <w:p>
-            <w:pPr>
+            </w:pPr>
+            <w:r>
               <w:rPr>
                 <w:sz w:val="24"/>
                 <w:szCs w:val="24"/>
               </w:rPr>
-            </w:pPr>
-            <w:r>
+              <w:t>Fully define scope</w:t>
+            </w:r>
+          </w:p>
+        </w:tc>
+        <w:tc>
+          <w:tcPr>
+            <w:tcW w:w="2167" w:type="dxa"/>
+          </w:tcPr>
+          <w:p>
+            <w:pPr>
               <w:rPr>
                 <w:sz w:val="24"/>
                 <w:szCs w:val="24"/>
               </w:rPr>
-              <w:t>Invest more time into research</w:t>
-            </w:r>
-          </w:p>
-        </w:tc>
-        <w:tc>
-          <w:tcPr>
-            <w:tcW w:w="1487" w:type="dxa"/>
-          </w:tcPr>
-          <w:p>
-            <w:pPr>
+            </w:pPr>
+            <w:r>
               <w:rPr>
                 <w:sz w:val="24"/>
                 <w:szCs w:val="24"/>
               </w:rPr>
-            </w:pPr>
-            <w:r>
+              <w:t>Define scope at current point</w:t>
+            </w:r>
+          </w:p>
+        </w:tc>
+        <w:tc>
+          <w:tcPr>
+            <w:tcW w:w="1487" w:type="dxa"/>
+          </w:tcPr>
+          <w:p>
+            <w:pPr>
+              <w:jc w:val="center"/>
               <w:rPr>
                 <w:sz w:val="24"/>
                 <w:szCs w:val="24"/>
               </w:rPr>
-              <w:t>L</w:t>
-            </w:r>
-          </w:p>
-        </w:tc>
-        <w:tc>
-          <w:tcPr>
-            <w:tcW w:w="1503" w:type="dxa"/>
-          </w:tcPr>
-          <w:p>
-            <w:pPr>
-              <w:rPr>
+            </w:pPr>
+            <w:r>
+              <w:rPr>
+                <w:color w:val="FFC000"/>
                 <w:sz w:val="24"/>
                 <w:szCs w:val="24"/>
               </w:rPr>
-            </w:pPr>
-            <w:r>
+              <w:t>M</w:t>
+            </w:r>
+          </w:p>
+        </w:tc>
+        <w:tc>
+          <w:tcPr>
+            <w:tcW w:w="1503" w:type="dxa"/>
+          </w:tcPr>
+          <w:p>
+            <w:pPr>
+              <w:jc w:val="center"/>
               <w:rPr>
                 <w:sz w:val="24"/>
                 <w:szCs w:val="24"/>
               </w:rPr>
-              <w:t>L</w:t>
-            </w:r>
-          </w:p>
-        </w:tc>
-        <w:tc>
-          <w:tcPr>
-            <w:tcW w:w="1630" w:type="dxa"/>
-          </w:tcPr>
-          <w:p>
-            <w:pPr>
-              <w:rPr>
+            </w:pPr>
+            <w:r>
+              <w:rPr>
+                <w:color w:val="92D050"/>
                 <w:sz w:val="24"/>
                 <w:szCs w:val="24"/>
               </w:rPr>
-            </w:pPr>
-            <w:r>
+              <w:t>L</w:t>
+            </w:r>
+          </w:p>
+        </w:tc>
+        <w:tc>
+          <w:tcPr>
+            <w:tcW w:w="1630" w:type="dxa"/>
+          </w:tcPr>
+          <w:p>
+            <w:pPr>
+              <w:jc w:val="center"/>
               <w:rPr>
                 <w:sz w:val="24"/>
                 <w:szCs w:val="24"/>
               </w:rPr>
-              <w:t>LL</w:t>
+            </w:pPr>
+            <w:r>
+              <w:rPr>
+                <w:color w:val="FFC000"/>
+                <w:sz w:val="24"/>
+                <w:szCs w:val="24"/>
+              </w:rPr>
+              <w:t>M</w:t>
+            </w:r>
+            <w:r>
+              <w:rPr>
+                <w:color w:val="92D050"/>
+                <w:sz w:val="24"/>
+                <w:szCs w:val="24"/>
+              </w:rPr>
+              <w:t>L</w:t>
             </w:r>
           </w:p>
         </w:tc>
@@ -17762,7 +18988,7 @@
                 <w:sz w:val="24"/>
                 <w:szCs w:val="24"/>
               </w:rPr>
-              <w:t>Scope Creep</w:t>
+              <w:t>Inefficient Program Performance</w:t>
             </w:r>
           </w:p>
         </w:tc>
@@ -17780,10 +19006,11 @@
             </w:pPr>
             <w:r>
               <w:rPr>
+                <w:color w:val="C00000"/>
                 <w:sz w:val="24"/>
                 <w:szCs w:val="24"/>
               </w:rPr>
-              <w:t>M</w:t>
+              <w:t>H</w:t>
             </w:r>
           </w:p>
         </w:tc>
@@ -17801,10 +19028,11 @@
             </w:pPr>
             <w:r>
               <w:rPr>
+                <w:color w:val="92D050"/>
                 <w:sz w:val="24"/>
                 <w:szCs w:val="24"/>
               </w:rPr>
-              <w:t>H</w:t>
+              <w:t>L</w:t>
             </w:r>
           </w:p>
         </w:tc>
@@ -17822,110 +19050,133 @@
             </w:pPr>
             <w:r>
               <w:rPr>
+                <w:color w:val="C00000"/>
                 <w:sz w:val="24"/>
                 <w:szCs w:val="24"/>
               </w:rPr>
-              <w:t>MH</w:t>
-            </w:r>
-          </w:p>
-        </w:tc>
-        <w:tc>
-          <w:tcPr>
-            <w:tcW w:w="1677" w:type="dxa"/>
-          </w:tcPr>
-          <w:p>
-            <w:pPr>
-              <w:rPr>
+              <w:t>H</w:t>
+            </w:r>
+            <w:r>
+              <w:rPr>
+                <w:color w:val="92D050"/>
                 <w:sz w:val="24"/>
                 <w:szCs w:val="24"/>
               </w:rPr>
-            </w:pPr>
-            <w:r>
+              <w:t>L</w:t>
+            </w:r>
+          </w:p>
+        </w:tc>
+        <w:tc>
+          <w:tcPr>
+            <w:tcW w:w="1677" w:type="dxa"/>
+          </w:tcPr>
+          <w:p>
+            <w:pPr>
               <w:rPr>
                 <w:sz w:val="24"/>
                 <w:szCs w:val="24"/>
               </w:rPr>
-              <w:t>Fully define scope</w:t>
-            </w:r>
-          </w:p>
-        </w:tc>
-        <w:tc>
-          <w:tcPr>
-            <w:tcW w:w="2167" w:type="dxa"/>
-          </w:tcPr>
-          <w:p>
-            <w:pPr>
+            </w:pPr>
+            <w:r>
               <w:rPr>
                 <w:sz w:val="24"/>
                 <w:szCs w:val="24"/>
               </w:rPr>
-            </w:pPr>
-            <w:r>
+              <w:t>Spend time testing code</w:t>
+            </w:r>
+          </w:p>
+        </w:tc>
+        <w:tc>
+          <w:tcPr>
+            <w:tcW w:w="2167" w:type="dxa"/>
+          </w:tcPr>
+          <w:p>
+            <w:pPr>
               <w:rPr>
                 <w:sz w:val="24"/>
                 <w:szCs w:val="24"/>
               </w:rPr>
-              <w:t>Define scope at current point</w:t>
-            </w:r>
-          </w:p>
-        </w:tc>
-        <w:tc>
-          <w:tcPr>
-            <w:tcW w:w="1487" w:type="dxa"/>
-          </w:tcPr>
-          <w:p>
-            <w:pPr>
+            </w:pPr>
+            <w:r>
               <w:rPr>
                 <w:sz w:val="24"/>
                 <w:szCs w:val="24"/>
               </w:rPr>
-            </w:pPr>
-            <w:r>
+              <w:t>Remove extraneous features</w:t>
+            </w:r>
+          </w:p>
+        </w:tc>
+        <w:tc>
+          <w:tcPr>
+            <w:tcW w:w="1487" w:type="dxa"/>
+          </w:tcPr>
+          <w:p>
+            <w:pPr>
+              <w:jc w:val="center"/>
               <w:rPr>
                 <w:sz w:val="24"/>
                 <w:szCs w:val="24"/>
               </w:rPr>
-              <w:t>M</w:t>
-            </w:r>
-          </w:p>
-        </w:tc>
-        <w:tc>
-          <w:tcPr>
-            <w:tcW w:w="1503" w:type="dxa"/>
-          </w:tcPr>
-          <w:p>
-            <w:pPr>
-              <w:rPr>
+            </w:pPr>
+            <w:r>
+              <w:rPr>
+                <w:color w:val="FFC000"/>
                 <w:sz w:val="24"/>
                 <w:szCs w:val="24"/>
               </w:rPr>
-            </w:pPr>
-            <w:r>
+              <w:t>M</w:t>
+            </w:r>
+          </w:p>
+        </w:tc>
+        <w:tc>
+          <w:tcPr>
+            <w:tcW w:w="1503" w:type="dxa"/>
+          </w:tcPr>
+          <w:p>
+            <w:pPr>
+              <w:jc w:val="center"/>
               <w:rPr>
                 <w:sz w:val="24"/>
                 <w:szCs w:val="24"/>
               </w:rPr>
-              <w:t>L</w:t>
-            </w:r>
-          </w:p>
-        </w:tc>
-        <w:tc>
-          <w:tcPr>
-            <w:tcW w:w="1630" w:type="dxa"/>
-          </w:tcPr>
-          <w:p>
-            <w:pPr>
-              <w:rPr>
+            </w:pPr>
+            <w:r>
+              <w:rPr>
+                <w:color w:val="92D050"/>
                 <w:sz w:val="24"/>
                 <w:szCs w:val="24"/>
               </w:rPr>
-            </w:pPr>
-            <w:r>
+              <w:t>L</w:t>
+            </w:r>
+          </w:p>
+        </w:tc>
+        <w:tc>
+          <w:tcPr>
+            <w:tcW w:w="1630" w:type="dxa"/>
+          </w:tcPr>
+          <w:p>
+            <w:pPr>
+              <w:jc w:val="center"/>
               <w:rPr>
                 <w:sz w:val="24"/>
                 <w:szCs w:val="24"/>
               </w:rPr>
-              <w:t>ML</w:t>
+            </w:pPr>
+            <w:r>
+              <w:rPr>
+                <w:color w:val="FFC000"/>
+                <w:sz w:val="24"/>
+                <w:szCs w:val="24"/>
+              </w:rPr>
+              <w:t>M</w:t>
+            </w:r>
+            <w:r>
+              <w:rPr>
+                <w:color w:val="92D050"/>
+                <w:sz w:val="24"/>
+                <w:szCs w:val="24"/>
+              </w:rPr>
+              <w:t>L</w:t>
             </w:r>
           </w:p>
         </w:tc>
@@ -17947,7 +19198,8 @@
                 <w:sz w:val="24"/>
                 <w:szCs w:val="24"/>
               </w:rPr>
-              <w:t>Inefficient Program Performance</w:t>
+              <w:lastRenderedPageBreak/>
+              <w:t>Server Crashes</w:t>
             </w:r>
           </w:p>
         </w:tc>
@@ -17959,16 +19211,18 @@
             <w:pPr>
               <w:jc w:val="center"/>
               <w:rPr>
+                <w:color w:val="FFC000"/>
                 <w:sz w:val="24"/>
                 <w:szCs w:val="24"/>
               </w:rPr>
             </w:pPr>
             <w:r>
               <w:rPr>
+                <w:color w:val="FFC000"/>
                 <w:sz w:val="24"/>
                 <w:szCs w:val="24"/>
               </w:rPr>
-              <w:t>H</w:t>
+              <w:t>M</w:t>
             </w:r>
           </w:p>
         </w:tc>
@@ -17980,16 +19234,18 @@
             <w:pPr>
               <w:jc w:val="center"/>
               <w:rPr>
+                <w:color w:val="FFC000"/>
                 <w:sz w:val="24"/>
                 <w:szCs w:val="24"/>
               </w:rPr>
             </w:pPr>
             <w:r>
               <w:rPr>
+                <w:color w:val="FFC000"/>
                 <w:sz w:val="24"/>
                 <w:szCs w:val="24"/>
               </w:rPr>
-              <w:t>L</w:t>
+              <w:t>M</w:t>
             </w:r>
           </w:p>
         </w:tc>
@@ -18001,16 +19257,18 @@
             <w:pPr>
               <w:jc w:val="center"/>
               <w:rPr>
+                <w:color w:val="FFC000"/>
                 <w:sz w:val="24"/>
                 <w:szCs w:val="24"/>
               </w:rPr>
             </w:pPr>
             <w:r>
               <w:rPr>
+                <w:color w:val="FFC000"/>
                 <w:sz w:val="24"/>
                 <w:szCs w:val="24"/>
               </w:rPr>
-              <w:t>HL</w:t>
+              <w:t>MM</w:t>
             </w:r>
           </w:p>
         </w:tc>
@@ -18030,7 +19288,7 @@
                 <w:sz w:val="24"/>
                 <w:szCs w:val="24"/>
               </w:rPr>
-              <w:t>Spend time testing code</w:t>
+              <w:t>Attempt to optimize server code</w:t>
             </w:r>
           </w:p>
         </w:tc>
@@ -18050,7 +19308,7 @@
                 <w:sz w:val="24"/>
                 <w:szCs w:val="24"/>
               </w:rPr>
-              <w:t>Remove extraneous features</w:t>
+              <w:t>Implement alternative servers</w:t>
             </w:r>
           </w:p>
         </w:tc>
@@ -18060,17 +19318,20 @@
           </w:tcPr>
           <w:p>
             <w:pPr>
-              <w:rPr>
+              <w:jc w:val="center"/>
+              <w:rPr>
+                <w:color w:val="92D050"/>
                 <w:sz w:val="24"/>
                 <w:szCs w:val="24"/>
               </w:rPr>
             </w:pPr>
             <w:r>
               <w:rPr>
+                <w:color w:val="92D050"/>
                 <w:sz w:val="24"/>
                 <w:szCs w:val="24"/>
               </w:rPr>
-              <w:t>M</w:t>
+              <w:t>L</w:t>
             </w:r>
           </w:p>
         </w:tc>
@@ -18080,13 +19341,16 @@
           </w:tcPr>
           <w:p>
             <w:pPr>
-              <w:rPr>
+              <w:jc w:val="center"/>
+              <w:rPr>
+                <w:color w:val="92D050"/>
                 <w:sz w:val="24"/>
                 <w:szCs w:val="24"/>
               </w:rPr>
             </w:pPr>
             <w:r>
               <w:rPr>
+                <w:color w:val="92D050"/>
                 <w:sz w:val="24"/>
                 <w:szCs w:val="24"/>
               </w:rPr>
@@ -18100,17 +19364,20 @@
           </w:tcPr>
           <w:p>
             <w:pPr>
-              <w:rPr>
+              <w:jc w:val="center"/>
+              <w:rPr>
+                <w:color w:val="92D050"/>
                 <w:sz w:val="24"/>
                 <w:szCs w:val="24"/>
               </w:rPr>
             </w:pPr>
             <w:r>
               <w:rPr>
+                <w:color w:val="92D050"/>
                 <w:sz w:val="24"/>
                 <w:szCs w:val="24"/>
               </w:rPr>
-              <w:t>ML</w:t>
+              <w:t>LL</w:t>
             </w:r>
           </w:p>
         </w:tc>
@@ -18132,8 +19399,7 @@
                 <w:sz w:val="24"/>
                 <w:szCs w:val="24"/>
               </w:rPr>
-              <w:lastRenderedPageBreak/>
-              <w:t>Server Crashes</w:t>
+              <w:t>Incompatible with target device</w:t>
             </w:r>
           </w:p>
         </w:tc>
@@ -18151,10 +19417,11 @@
             </w:pPr>
             <w:r>
               <w:rPr>
+                <w:color w:val="C00000"/>
                 <w:sz w:val="24"/>
                 <w:szCs w:val="24"/>
               </w:rPr>
-              <w:t>M</w:t>
+              <w:t>H</w:t>
             </w:r>
           </w:p>
         </w:tc>
@@ -18172,10 +19439,11 @@
             </w:pPr>
             <w:r>
               <w:rPr>
+                <w:color w:val="92D050"/>
                 <w:sz w:val="24"/>
                 <w:szCs w:val="24"/>
               </w:rPr>
-              <w:t>M</w:t>
+              <w:t>L</w:t>
             </w:r>
           </w:p>
         </w:tc>
@@ -18193,109 +19461,127 @@
             </w:pPr>
             <w:r>
               <w:rPr>
+                <w:color w:val="C00000"/>
                 <w:sz w:val="24"/>
                 <w:szCs w:val="24"/>
               </w:rPr>
-              <w:t>MM</w:t>
-            </w:r>
-          </w:p>
-        </w:tc>
-        <w:tc>
-          <w:tcPr>
-            <w:tcW w:w="1677" w:type="dxa"/>
-          </w:tcPr>
-          <w:p>
-            <w:pPr>
-              <w:rPr>
+              <w:t>H</w:t>
+            </w:r>
+            <w:r>
+              <w:rPr>
+                <w:color w:val="92D050"/>
                 <w:sz w:val="24"/>
                 <w:szCs w:val="24"/>
               </w:rPr>
-            </w:pPr>
-            <w:r>
+              <w:t>L</w:t>
+            </w:r>
+          </w:p>
+        </w:tc>
+        <w:tc>
+          <w:tcPr>
+            <w:tcW w:w="1677" w:type="dxa"/>
+          </w:tcPr>
+          <w:p>
+            <w:pPr>
               <w:rPr>
                 <w:sz w:val="24"/>
                 <w:szCs w:val="24"/>
               </w:rPr>
-              <w:t>Attempt to optimize server code</w:t>
-            </w:r>
-          </w:p>
-        </w:tc>
-        <w:tc>
-          <w:tcPr>
-            <w:tcW w:w="2167" w:type="dxa"/>
-          </w:tcPr>
-          <w:p>
-            <w:pPr>
+            </w:pPr>
+            <w:r>
               <w:rPr>
                 <w:sz w:val="24"/>
                 <w:szCs w:val="24"/>
               </w:rPr>
-            </w:pPr>
-            <w:r>
+              <w:t>Create program with target device specifications in mind</w:t>
+            </w:r>
+          </w:p>
+        </w:tc>
+        <w:tc>
+          <w:tcPr>
+            <w:tcW w:w="2167" w:type="dxa"/>
+          </w:tcPr>
+          <w:p>
+            <w:pPr>
               <w:rPr>
                 <w:sz w:val="24"/>
                 <w:szCs w:val="24"/>
               </w:rPr>
-              <w:t>Implement alternative servers</w:t>
-            </w:r>
-          </w:p>
-        </w:tc>
-        <w:tc>
-          <w:tcPr>
-            <w:tcW w:w="1487" w:type="dxa"/>
-          </w:tcPr>
-          <w:p>
-            <w:pPr>
+            </w:pPr>
+            <w:r>
               <w:rPr>
                 <w:sz w:val="24"/>
                 <w:szCs w:val="24"/>
               </w:rPr>
-            </w:pPr>
-            <w:r>
-              <w:rPr>
+              <w:t>Create alternative version for target device</w:t>
+            </w:r>
+          </w:p>
+        </w:tc>
+        <w:tc>
+          <w:tcPr>
+            <w:tcW w:w="1487" w:type="dxa"/>
+          </w:tcPr>
+          <w:p>
+            <w:pPr>
+              <w:jc w:val="center"/>
+              <w:rPr>
+                <w:color w:val="92D050"/>
                 <w:sz w:val="24"/>
                 <w:szCs w:val="24"/>
               </w:rPr>
-              <w:t>L</w:t>
-            </w:r>
-          </w:p>
-        </w:tc>
-        <w:tc>
-          <w:tcPr>
-            <w:tcW w:w="1503" w:type="dxa"/>
-          </w:tcPr>
-          <w:p>
-            <w:pPr>
-              <w:rPr>
+            </w:pPr>
+            <w:r>
+              <w:rPr>
+                <w:color w:val="92D050"/>
                 <w:sz w:val="24"/>
                 <w:szCs w:val="24"/>
               </w:rPr>
-            </w:pPr>
-            <w:r>
-              <w:rPr>
+              <w:t>L</w:t>
+            </w:r>
+          </w:p>
+        </w:tc>
+        <w:tc>
+          <w:tcPr>
+            <w:tcW w:w="1503" w:type="dxa"/>
+          </w:tcPr>
+          <w:p>
+            <w:pPr>
+              <w:jc w:val="center"/>
+              <w:rPr>
+                <w:color w:val="92D050"/>
                 <w:sz w:val="24"/>
                 <w:szCs w:val="24"/>
               </w:rPr>
-              <w:t>L</w:t>
-            </w:r>
-          </w:p>
-        </w:tc>
-        <w:tc>
-          <w:tcPr>
-            <w:tcW w:w="1630" w:type="dxa"/>
-          </w:tcPr>
-          <w:p>
-            <w:pPr>
-              <w:rPr>
+            </w:pPr>
+            <w:r>
+              <w:rPr>
+                <w:color w:val="92D050"/>
                 <w:sz w:val="24"/>
                 <w:szCs w:val="24"/>
               </w:rPr>
-            </w:pPr>
-            <w:r>
-              <w:rPr>
+              <w:t>L</w:t>
+            </w:r>
+          </w:p>
+        </w:tc>
+        <w:tc>
+          <w:tcPr>
+            <w:tcW w:w="1630" w:type="dxa"/>
+          </w:tcPr>
+          <w:p>
+            <w:pPr>
+              <w:jc w:val="center"/>
+              <w:rPr>
+                <w:color w:val="92D050"/>
                 <w:sz w:val="24"/>
                 <w:szCs w:val="24"/>
               </w:rPr>
+            </w:pPr>
+            <w:r>
+              <w:rPr>
+                <w:color w:val="92D050"/>
+                <w:sz w:val="24"/>
+                <w:szCs w:val="24"/>
+              </w:rPr>
               <w:t>LL</w:t>
             </w:r>
           </w:p>
@@ -18318,7 +19604,7 @@
                 <w:sz w:val="24"/>
                 <w:szCs w:val="24"/>
               </w:rPr>
-              <w:t>Incompatible with target device</w:t>
+              <w:t>Medical emergency</w:t>
             </w:r>
           </w:p>
         </w:tc>
@@ -18336,6 +19622,7 @@
             </w:pPr>
             <w:r>
               <w:rPr>
+                <w:color w:val="C00000"/>
                 <w:sz w:val="24"/>
                 <w:szCs w:val="24"/>
               </w:rPr>
@@ -18357,6 +19644,7 @@
             </w:pPr>
             <w:r>
               <w:rPr>
+                <w:color w:val="92D050"/>
                 <w:sz w:val="24"/>
                 <w:szCs w:val="24"/>
               </w:rPr>
@@ -18378,110 +19666,133 @@
             </w:pPr>
             <w:r>
               <w:rPr>
+                <w:color w:val="C00000"/>
                 <w:sz w:val="24"/>
                 <w:szCs w:val="24"/>
               </w:rPr>
-              <w:t>HL</w:t>
-            </w:r>
-          </w:p>
-        </w:tc>
-        <w:tc>
-          <w:tcPr>
-            <w:tcW w:w="1677" w:type="dxa"/>
-          </w:tcPr>
-          <w:p>
-            <w:pPr>
-              <w:rPr>
+              <w:t>H</w:t>
+            </w:r>
+            <w:r>
+              <w:rPr>
+                <w:color w:val="92D050"/>
                 <w:sz w:val="24"/>
                 <w:szCs w:val="24"/>
               </w:rPr>
-            </w:pPr>
-            <w:r>
+              <w:t>L</w:t>
+            </w:r>
+          </w:p>
+        </w:tc>
+        <w:tc>
+          <w:tcPr>
+            <w:tcW w:w="1677" w:type="dxa"/>
+          </w:tcPr>
+          <w:p>
+            <w:pPr>
               <w:rPr>
                 <w:sz w:val="24"/>
                 <w:szCs w:val="24"/>
               </w:rPr>
-              <w:t>Create program with target device specifications in mind</w:t>
-            </w:r>
-          </w:p>
-        </w:tc>
-        <w:tc>
-          <w:tcPr>
-            <w:tcW w:w="2167" w:type="dxa"/>
-          </w:tcPr>
-          <w:p>
-            <w:pPr>
+            </w:pPr>
+            <w:r>
               <w:rPr>
                 <w:sz w:val="24"/>
                 <w:szCs w:val="24"/>
               </w:rPr>
-            </w:pPr>
-            <w:r>
+              <w:t>Care for developers health</w:t>
+            </w:r>
+          </w:p>
+        </w:tc>
+        <w:tc>
+          <w:tcPr>
+            <w:tcW w:w="2167" w:type="dxa"/>
+          </w:tcPr>
+          <w:p>
+            <w:pPr>
               <w:rPr>
                 <w:sz w:val="24"/>
                 <w:szCs w:val="24"/>
               </w:rPr>
-              <w:t>Create alternative version for target device</w:t>
-            </w:r>
-          </w:p>
-        </w:tc>
-        <w:tc>
-          <w:tcPr>
-            <w:tcW w:w="1487" w:type="dxa"/>
-          </w:tcPr>
-          <w:p>
-            <w:pPr>
+            </w:pPr>
+            <w:r>
               <w:rPr>
                 <w:sz w:val="24"/>
                 <w:szCs w:val="24"/>
               </w:rPr>
-            </w:pPr>
-            <w:r>
+              <w:t>Comment code regularly so that it is well understood</w:t>
+            </w:r>
+          </w:p>
+        </w:tc>
+        <w:tc>
+          <w:tcPr>
+            <w:tcW w:w="1487" w:type="dxa"/>
+          </w:tcPr>
+          <w:p>
+            <w:pPr>
+              <w:jc w:val="center"/>
               <w:rPr>
                 <w:sz w:val="24"/>
                 <w:szCs w:val="24"/>
               </w:rPr>
-              <w:t>L</w:t>
-            </w:r>
-          </w:p>
-        </w:tc>
-        <w:tc>
-          <w:tcPr>
-            <w:tcW w:w="1503" w:type="dxa"/>
-          </w:tcPr>
-          <w:p>
-            <w:pPr>
-              <w:rPr>
+            </w:pPr>
+            <w:r>
+              <w:rPr>
+                <w:color w:val="FFC000"/>
                 <w:sz w:val="24"/>
                 <w:szCs w:val="24"/>
               </w:rPr>
-            </w:pPr>
-            <w:r>
+              <w:t>M</w:t>
+            </w:r>
+          </w:p>
+        </w:tc>
+        <w:tc>
+          <w:tcPr>
+            <w:tcW w:w="1503" w:type="dxa"/>
+          </w:tcPr>
+          <w:p>
+            <w:pPr>
+              <w:jc w:val="center"/>
               <w:rPr>
                 <w:sz w:val="24"/>
                 <w:szCs w:val="24"/>
               </w:rPr>
-              <w:t>L</w:t>
-            </w:r>
-          </w:p>
-        </w:tc>
-        <w:tc>
-          <w:tcPr>
-            <w:tcW w:w="1630" w:type="dxa"/>
-          </w:tcPr>
-          <w:p>
-            <w:pPr>
-              <w:rPr>
+            </w:pPr>
+            <w:r>
+              <w:rPr>
+                <w:color w:val="92D050"/>
                 <w:sz w:val="24"/>
                 <w:szCs w:val="24"/>
               </w:rPr>
-            </w:pPr>
-            <w:r>
+              <w:t>L</w:t>
+            </w:r>
+          </w:p>
+        </w:tc>
+        <w:tc>
+          <w:tcPr>
+            <w:tcW w:w="1630" w:type="dxa"/>
+          </w:tcPr>
+          <w:p>
+            <w:pPr>
+              <w:jc w:val="center"/>
               <w:rPr>
                 <w:sz w:val="24"/>
                 <w:szCs w:val="24"/>
               </w:rPr>
-              <w:t>LL</w:t>
+            </w:pPr>
+            <w:r>
+              <w:rPr>
+                <w:color w:val="FFC000"/>
+                <w:sz w:val="24"/>
+                <w:szCs w:val="24"/>
+              </w:rPr>
+              <w:t>M</w:t>
+            </w:r>
+            <w:r>
+              <w:rPr>
+                <w:color w:val="92D050"/>
+                <w:sz w:val="24"/>
+                <w:szCs w:val="24"/>
+              </w:rPr>
+              <w:t>L</w:t>
             </w:r>
           </w:p>
         </w:tc>
@@ -18503,7 +19814,7 @@
                 <w:sz w:val="24"/>
                 <w:szCs w:val="24"/>
               </w:rPr>
-              <w:t>Medical emergency</w:t>
+              <w:t>Development software unavailable</w:t>
             </w:r>
           </w:p>
         </w:tc>
@@ -18521,6 +19832,7 @@
             </w:pPr>
             <w:r>
               <w:rPr>
+                <w:color w:val="C00000"/>
                 <w:sz w:val="24"/>
                 <w:szCs w:val="24"/>
               </w:rPr>
@@ -18542,10 +19854,11 @@
             </w:pPr>
             <w:r>
               <w:rPr>
+                <w:color w:val="C00000"/>
                 <w:sz w:val="24"/>
                 <w:szCs w:val="24"/>
               </w:rPr>
-              <w:t>L</w:t>
+              <w:t>H</w:t>
             </w:r>
           </w:p>
         </w:tc>
@@ -18563,10 +19876,11 @@
             </w:pPr>
             <w:r>
               <w:rPr>
+                <w:color w:val="C00000"/>
                 <w:sz w:val="24"/>
                 <w:szCs w:val="24"/>
               </w:rPr>
-              <w:t>HL</w:t>
+              <w:t>HH</w:t>
             </w:r>
           </w:p>
         </w:tc>
@@ -18586,7 +19900,7 @@
                 <w:sz w:val="24"/>
                 <w:szCs w:val="24"/>
               </w:rPr>
-              <w:t>Care for developers health</w:t>
+              <w:t>Place key dll into SVN</w:t>
             </w:r>
           </w:p>
         </w:tc>
@@ -18606,7 +19920,7 @@
                 <w:sz w:val="24"/>
                 <w:szCs w:val="24"/>
               </w:rPr>
-              <w:t>Comment code regularly so that it is well understood</w:t>
+              <w:t>Download key dll</w:t>
             </w:r>
           </w:p>
         </w:tc>
@@ -18616,17 +19930,20 @@
           </w:tcPr>
           <w:p>
             <w:pPr>
-              <w:rPr>
+              <w:jc w:val="center"/>
+              <w:rPr>
+                <w:color w:val="92D050"/>
                 <w:sz w:val="24"/>
                 <w:szCs w:val="24"/>
               </w:rPr>
             </w:pPr>
             <w:r>
               <w:rPr>
+                <w:color w:val="92D050"/>
                 <w:sz w:val="24"/>
                 <w:szCs w:val="24"/>
               </w:rPr>
-              <w:t>M</w:t>
+              <w:t>L</w:t>
             </w:r>
           </w:p>
         </w:tc>
@@ -18636,13 +19953,16 @@
           </w:tcPr>
           <w:p>
             <w:pPr>
-              <w:rPr>
+              <w:jc w:val="center"/>
+              <w:rPr>
+                <w:color w:val="92D050"/>
                 <w:sz w:val="24"/>
                 <w:szCs w:val="24"/>
               </w:rPr>
             </w:pPr>
             <w:r>
               <w:rPr>
+                <w:color w:val="92D050"/>
                 <w:sz w:val="24"/>
                 <w:szCs w:val="24"/>
               </w:rPr>
@@ -18656,17 +19976,20 @@
           </w:tcPr>
           <w:p>
             <w:pPr>
-              <w:rPr>
+              <w:jc w:val="center"/>
+              <w:rPr>
+                <w:color w:val="92D050"/>
                 <w:sz w:val="24"/>
                 <w:szCs w:val="24"/>
               </w:rPr>
             </w:pPr>
             <w:r>
               <w:rPr>
+                <w:color w:val="92D050"/>
                 <w:sz w:val="24"/>
                 <w:szCs w:val="24"/>
               </w:rPr>
-              <w:t>ML</w:t>
+              <w:t>LL</w:t>
             </w:r>
           </w:p>
         </w:tc>
@@ -18688,96 +20011,94 @@
                 <w:sz w:val="24"/>
                 <w:szCs w:val="24"/>
               </w:rPr>
-              <w:t>Development software unavailable</w:t>
-            </w:r>
-          </w:p>
-        </w:tc>
-        <w:tc>
-          <w:tcPr>
-            <w:tcW w:w="1150" w:type="dxa"/>
-          </w:tcPr>
-          <w:p>
-            <w:pPr>
-              <w:jc w:val="center"/>
+              <w:t>User injured while using a</w:t>
+            </w:r>
+            <w:r>
               <w:rPr>
                 <w:sz w:val="24"/>
                 <w:szCs w:val="24"/>
               </w:rPr>
-            </w:pPr>
-            <w:r>
+              <w:t>pplication</w:t>
+            </w:r>
+          </w:p>
+        </w:tc>
+        <w:tc>
+          <w:tcPr>
+            <w:tcW w:w="1150" w:type="dxa"/>
+          </w:tcPr>
+          <w:p>
+            <w:pPr>
+              <w:jc w:val="center"/>
               <w:rPr>
                 <w:sz w:val="24"/>
                 <w:szCs w:val="24"/>
               </w:rPr>
-              <w:t>H</w:t>
-            </w:r>
-          </w:p>
-        </w:tc>
-        <w:tc>
-          <w:tcPr>
-            <w:tcW w:w="1416" w:type="dxa"/>
-          </w:tcPr>
-          <w:p>
-            <w:pPr>
-              <w:jc w:val="center"/>
-              <w:rPr>
+            </w:pPr>
+            <w:r>
+              <w:rPr>
+                <w:color w:val="C00000"/>
                 <w:sz w:val="24"/>
                 <w:szCs w:val="24"/>
               </w:rPr>
-            </w:pPr>
-            <w:r>
+              <w:t>H</w:t>
+            </w:r>
+          </w:p>
+        </w:tc>
+        <w:tc>
+          <w:tcPr>
+            <w:tcW w:w="1416" w:type="dxa"/>
+          </w:tcPr>
+          <w:p>
+            <w:pPr>
+              <w:jc w:val="center"/>
               <w:rPr>
                 <w:sz w:val="24"/>
                 <w:szCs w:val="24"/>
               </w:rPr>
-              <w:t>H</w:t>
-            </w:r>
-          </w:p>
-        </w:tc>
-        <w:tc>
-          <w:tcPr>
-            <w:tcW w:w="1630" w:type="dxa"/>
-          </w:tcPr>
-          <w:p>
-            <w:pPr>
-              <w:jc w:val="center"/>
-              <w:rPr>
+            </w:pPr>
+            <w:r>
+              <w:rPr>
+                <w:color w:val="FFC000"/>
                 <w:sz w:val="24"/>
                 <w:szCs w:val="24"/>
               </w:rPr>
-            </w:pPr>
-            <w:r>
+              <w:t>M</w:t>
+            </w:r>
+          </w:p>
+        </w:tc>
+        <w:tc>
+          <w:tcPr>
+            <w:tcW w:w="1630" w:type="dxa"/>
+          </w:tcPr>
+          <w:p>
+            <w:pPr>
+              <w:jc w:val="center"/>
               <w:rPr>
                 <w:sz w:val="24"/>
                 <w:szCs w:val="24"/>
               </w:rPr>
-              <w:t>HH</w:t>
-            </w:r>
-          </w:p>
-        </w:tc>
-        <w:tc>
-          <w:tcPr>
-            <w:tcW w:w="1677" w:type="dxa"/>
-          </w:tcPr>
-          <w:p>
-            <w:pPr>
-              <w:rPr>
+            </w:pPr>
+            <w:r>
+              <w:rPr>
+                <w:color w:val="C00000"/>
                 <w:sz w:val="24"/>
                 <w:szCs w:val="24"/>
               </w:rPr>
-            </w:pPr>
-            <w:r>
-              <w:rPr>
+              <w:t>H</w:t>
+            </w:r>
+            <w:r>
+              <w:rPr>
+                <w:color w:val="FFC000"/>
                 <w:sz w:val="24"/>
                 <w:szCs w:val="24"/>
               </w:rPr>
-              <w:t>Place key dll into SVN</w:t>
-            </w:r>
-          </w:p>
-        </w:tc>
-        <w:tc>
-          <w:tcPr>
-            <w:tcW w:w="2167" w:type="dxa"/>
+              <w:t>M</w:t>
+            </w:r>
+          </w:p>
+        </w:tc>
+        <w:tc>
+          <w:tcPr>
+            <w:tcW w:w="1677" w:type="dxa"/>
           </w:tcPr>
           <w:p>
             <w:pPr>
@@ -18791,13 +20112,13 @@
                 <w:sz w:val="24"/>
                 <w:szCs w:val="24"/>
               </w:rPr>
-              <w:t>Download key dll</w:t>
-            </w:r>
-          </w:p>
-        </w:tc>
-        <w:tc>
-          <w:tcPr>
-            <w:tcW w:w="1487" w:type="dxa"/>
+              <w:t>Only allow authorized access to application while in development and provide warning messages while in play</w:t>
+            </w:r>
+          </w:p>
+        </w:tc>
+        <w:tc>
+          <w:tcPr>
+            <w:tcW w:w="2167" w:type="dxa"/>
           </w:tcPr>
           <w:p>
             <w:pPr>
@@ -18811,16 +20132,17 @@
                 <w:sz w:val="24"/>
                 <w:szCs w:val="24"/>
               </w:rPr>
-              <w:t>L</w:t>
-            </w:r>
-          </w:p>
-        </w:tc>
-        <w:tc>
-          <w:tcPr>
-            <w:tcW w:w="1503" w:type="dxa"/>
-          </w:tcPr>
-          <w:p>
-            <w:pPr>
+              <w:t>Medical attention may be required if a user is injured while using the application</w:t>
+            </w:r>
+          </w:p>
+        </w:tc>
+        <w:tc>
+          <w:tcPr>
+            <w:tcW w:w="1487" w:type="dxa"/>
+          </w:tcPr>
+          <w:p>
+            <w:pPr>
+              <w:jc w:val="center"/>
               <w:rPr>
                 <w:sz w:val="24"/>
                 <w:szCs w:val="24"/>
@@ -18828,19 +20150,21 @@
             </w:pPr>
             <w:r>
               <w:rPr>
+                <w:color w:val="C00000"/>
                 <w:sz w:val="24"/>
                 <w:szCs w:val="24"/>
               </w:rPr>
-              <w:t>L</w:t>
-            </w:r>
-          </w:p>
-        </w:tc>
-        <w:tc>
-          <w:tcPr>
-            <w:tcW w:w="1630" w:type="dxa"/>
-          </w:tcPr>
-          <w:p>
-            <w:pPr>
+              <w:t>H</w:t>
+            </w:r>
+          </w:p>
+        </w:tc>
+        <w:tc>
+          <w:tcPr>
+            <w:tcW w:w="1503" w:type="dxa"/>
+          </w:tcPr>
+          <w:p>
+            <w:pPr>
+              <w:jc w:val="center"/>
               <w:rPr>
                 <w:sz w:val="24"/>
                 <w:szCs w:val="24"/>
@@ -18848,10 +20172,41 @@
             </w:pPr>
             <w:r>
               <w:rPr>
+                <w:color w:val="92D050"/>
                 <w:sz w:val="24"/>
                 <w:szCs w:val="24"/>
               </w:rPr>
-              <w:t>LL</w:t>
+              <w:t>L</w:t>
+            </w:r>
+          </w:p>
+        </w:tc>
+        <w:tc>
+          <w:tcPr>
+            <w:tcW w:w="1630" w:type="dxa"/>
+          </w:tcPr>
+          <w:p>
+            <w:pPr>
+              <w:jc w:val="center"/>
+              <w:rPr>
+                <w:sz w:val="24"/>
+                <w:szCs w:val="24"/>
+              </w:rPr>
+            </w:pPr>
+            <w:r>
+              <w:rPr>
+                <w:color w:val="C00000"/>
+                <w:sz w:val="24"/>
+                <w:szCs w:val="24"/>
+              </w:rPr>
+              <w:t>H</w:t>
+            </w:r>
+            <w:r>
+              <w:rPr>
+                <w:color w:val="92D050"/>
+                <w:sz w:val="24"/>
+                <w:szCs w:val="24"/>
+              </w:rPr>
+              <w:t>L</w:t>
             </w:r>
           </w:p>
         </w:tc>
@@ -18873,77 +20228,81 @@
                 <w:sz w:val="24"/>
                 <w:szCs w:val="24"/>
               </w:rPr>
-              <w:t>User injured while using a</w:t>
-            </w:r>
-            <w:r>
+              <w:t>Optional extras are not complete</w:t>
+            </w:r>
+          </w:p>
+        </w:tc>
+        <w:tc>
+          <w:tcPr>
+            <w:tcW w:w="1150" w:type="dxa"/>
+          </w:tcPr>
+          <w:p>
+            <w:pPr>
+              <w:jc w:val="center"/>
               <w:rPr>
                 <w:sz w:val="24"/>
                 <w:szCs w:val="24"/>
               </w:rPr>
-              <w:t>pplication</w:t>
-            </w:r>
-          </w:p>
-        </w:tc>
-        <w:tc>
-          <w:tcPr>
-            <w:tcW w:w="1150" w:type="dxa"/>
-          </w:tcPr>
-          <w:p>
-            <w:pPr>
-              <w:jc w:val="center"/>
-              <w:rPr>
+            </w:pPr>
+            <w:r>
+              <w:rPr>
+                <w:color w:val="92D050"/>
                 <w:sz w:val="24"/>
                 <w:szCs w:val="24"/>
               </w:rPr>
-            </w:pPr>
-            <w:r>
+              <w:t>L</w:t>
+            </w:r>
+          </w:p>
+        </w:tc>
+        <w:tc>
+          <w:tcPr>
+            <w:tcW w:w="1416" w:type="dxa"/>
+          </w:tcPr>
+          <w:p>
+            <w:pPr>
+              <w:jc w:val="center"/>
               <w:rPr>
                 <w:sz w:val="24"/>
                 <w:szCs w:val="24"/>
               </w:rPr>
-              <w:t>H</w:t>
-            </w:r>
-          </w:p>
-        </w:tc>
-        <w:tc>
-          <w:tcPr>
-            <w:tcW w:w="1416" w:type="dxa"/>
-          </w:tcPr>
-          <w:p>
-            <w:pPr>
-              <w:jc w:val="center"/>
-              <w:rPr>
+            </w:pPr>
+            <w:r>
+              <w:rPr>
+                <w:color w:val="FFC000"/>
                 <w:sz w:val="24"/>
                 <w:szCs w:val="24"/>
               </w:rPr>
-            </w:pPr>
-            <w:r>
+              <w:t>M</w:t>
+            </w:r>
+          </w:p>
+        </w:tc>
+        <w:tc>
+          <w:tcPr>
+            <w:tcW w:w="1630" w:type="dxa"/>
+          </w:tcPr>
+          <w:p>
+            <w:pPr>
+              <w:jc w:val="center"/>
               <w:rPr>
                 <w:sz w:val="24"/>
                 <w:szCs w:val="24"/>
               </w:rPr>
-              <w:t>M</w:t>
-            </w:r>
-          </w:p>
-        </w:tc>
-        <w:tc>
-          <w:tcPr>
-            <w:tcW w:w="1630" w:type="dxa"/>
-          </w:tcPr>
-          <w:p>
-            <w:pPr>
-              <w:jc w:val="center"/>
-              <w:rPr>
+            </w:pPr>
+            <w:r>
+              <w:rPr>
+                <w:color w:val="92D050"/>
                 <w:sz w:val="24"/>
                 <w:szCs w:val="24"/>
               </w:rPr>
-            </w:pPr>
-            <w:r>
-              <w:rPr>
+              <w:t>L</w:t>
+            </w:r>
+            <w:r>
+              <w:rPr>
+                <w:color w:val="FFC000"/>
                 <w:sz w:val="24"/>
                 <w:szCs w:val="24"/>
               </w:rPr>
-              <w:t>HM</w:t>
+              <w:t>M</w:t>
             </w:r>
           </w:p>
         </w:tc>
@@ -18963,7 +20322,7 @@
                 <w:sz w:val="24"/>
                 <w:szCs w:val="24"/>
               </w:rPr>
-              <w:t>Only allow authorized access to application while in development and provide warning messages while in play</w:t>
+              <w:t>Keep to Time Plan</w:t>
             </w:r>
           </w:p>
         </w:tc>
@@ -18983,7 +20342,7 @@
                 <w:sz w:val="24"/>
                 <w:szCs w:val="24"/>
               </w:rPr>
-              <w:t>Medical attention may be required if a user is injured while using the application</w:t>
+              <w:t>Ensure deliverable is acceptable</w:t>
             </w:r>
           </w:p>
         </w:tc>
@@ -18993,17 +20352,20 @@
           </w:tcPr>
           <w:p>
             <w:pPr>
-              <w:rPr>
+              <w:jc w:val="center"/>
+              <w:rPr>
+                <w:color w:val="92D050"/>
                 <w:sz w:val="24"/>
                 <w:szCs w:val="24"/>
               </w:rPr>
             </w:pPr>
             <w:r>
               <w:rPr>
+                <w:color w:val="92D050"/>
                 <w:sz w:val="24"/>
                 <w:szCs w:val="24"/>
               </w:rPr>
-              <w:t>H</w:t>
+              <w:t>L</w:t>
             </w:r>
           </w:p>
         </w:tc>
@@ -19013,13 +20375,16 @@
           </w:tcPr>
           <w:p>
             <w:pPr>
-              <w:rPr>
+              <w:jc w:val="center"/>
+              <w:rPr>
+                <w:color w:val="92D050"/>
                 <w:sz w:val="24"/>
                 <w:szCs w:val="24"/>
               </w:rPr>
             </w:pPr>
             <w:r>
               <w:rPr>
+                <w:color w:val="92D050"/>
                 <w:sz w:val="24"/>
                 <w:szCs w:val="24"/>
               </w:rPr>
@@ -19033,198 +20398,16 @@
           </w:tcPr>
           <w:p>
             <w:pPr>
-              <w:rPr>
+              <w:jc w:val="center"/>
+              <w:rPr>
+                <w:color w:val="92D050"/>
                 <w:sz w:val="24"/>
                 <w:szCs w:val="24"/>
               </w:rPr>
             </w:pPr>
             <w:r>
               <w:rPr>
-                <w:sz w:val="24"/>
-                <w:szCs w:val="24"/>
-              </w:rPr>
-              <w:t>HL</w:t>
-            </w:r>
-          </w:p>
-        </w:tc>
-      </w:tr>
-      <w:tr>
-        <w:tc>
-          <w:tcPr>
-            <w:tcW w:w="1288" w:type="dxa"/>
-          </w:tcPr>
-          <w:p>
-            <w:pPr>
-              <w:rPr>
-                <w:sz w:val="24"/>
-                <w:szCs w:val="24"/>
-              </w:rPr>
-            </w:pPr>
-            <w:r>
-              <w:rPr>
-                <w:sz w:val="24"/>
-                <w:szCs w:val="24"/>
-              </w:rPr>
-              <w:t>Optional extras are not complete</w:t>
-            </w:r>
-          </w:p>
-        </w:tc>
-        <w:tc>
-          <w:tcPr>
-            <w:tcW w:w="1150" w:type="dxa"/>
-          </w:tcPr>
-          <w:p>
-            <w:pPr>
-              <w:jc w:val="center"/>
-              <w:rPr>
-                <w:sz w:val="24"/>
-                <w:szCs w:val="24"/>
-              </w:rPr>
-            </w:pPr>
-            <w:r>
-              <w:rPr>
-                <w:sz w:val="24"/>
-                <w:szCs w:val="24"/>
-              </w:rPr>
-              <w:t>L</w:t>
-            </w:r>
-          </w:p>
-        </w:tc>
-        <w:tc>
-          <w:tcPr>
-            <w:tcW w:w="1416" w:type="dxa"/>
-          </w:tcPr>
-          <w:p>
-            <w:pPr>
-              <w:jc w:val="center"/>
-              <w:rPr>
-                <w:sz w:val="24"/>
-                <w:szCs w:val="24"/>
-              </w:rPr>
-            </w:pPr>
-            <w:r>
-              <w:rPr>
-                <w:sz w:val="24"/>
-                <w:szCs w:val="24"/>
-              </w:rPr>
-              <w:t>M</w:t>
-            </w:r>
-          </w:p>
-        </w:tc>
-        <w:tc>
-          <w:tcPr>
-            <w:tcW w:w="1630" w:type="dxa"/>
-          </w:tcPr>
-          <w:p>
-            <w:pPr>
-              <w:jc w:val="center"/>
-              <w:rPr>
-                <w:sz w:val="24"/>
-                <w:szCs w:val="24"/>
-              </w:rPr>
-            </w:pPr>
-            <w:r>
-              <w:rPr>
-                <w:sz w:val="24"/>
-                <w:szCs w:val="24"/>
-              </w:rPr>
-              <w:t>LM</w:t>
-            </w:r>
-          </w:p>
-        </w:tc>
-        <w:tc>
-          <w:tcPr>
-            <w:tcW w:w="1677" w:type="dxa"/>
-          </w:tcPr>
-          <w:p>
-            <w:pPr>
-              <w:rPr>
-                <w:sz w:val="24"/>
-                <w:szCs w:val="24"/>
-              </w:rPr>
-            </w:pPr>
-            <w:r>
-              <w:rPr>
-                <w:sz w:val="24"/>
-                <w:szCs w:val="24"/>
-              </w:rPr>
-              <w:t>Keep to Time Plan</w:t>
-            </w:r>
-          </w:p>
-        </w:tc>
-        <w:tc>
-          <w:tcPr>
-            <w:tcW w:w="2167" w:type="dxa"/>
-          </w:tcPr>
-          <w:p>
-            <w:pPr>
-              <w:rPr>
-                <w:sz w:val="24"/>
-                <w:szCs w:val="24"/>
-              </w:rPr>
-            </w:pPr>
-            <w:r>
-              <w:rPr>
-                <w:sz w:val="24"/>
-                <w:szCs w:val="24"/>
-              </w:rPr>
-              <w:t>Ensure deliverable is acceptable</w:t>
-            </w:r>
-          </w:p>
-        </w:tc>
-        <w:tc>
-          <w:tcPr>
-            <w:tcW w:w="1487" w:type="dxa"/>
-          </w:tcPr>
-          <w:p>
-            <w:pPr>
-              <w:rPr>
-                <w:sz w:val="24"/>
-                <w:szCs w:val="24"/>
-              </w:rPr>
-            </w:pPr>
-            <w:r>
-              <w:rPr>
-                <w:sz w:val="24"/>
-                <w:szCs w:val="24"/>
-              </w:rPr>
-              <w:t>L</w:t>
-            </w:r>
-          </w:p>
-        </w:tc>
-        <w:tc>
-          <w:tcPr>
-            <w:tcW w:w="1503" w:type="dxa"/>
-          </w:tcPr>
-          <w:p>
-            <w:pPr>
-              <w:rPr>
-                <w:sz w:val="24"/>
-                <w:szCs w:val="24"/>
-              </w:rPr>
-            </w:pPr>
-            <w:r>
-              <w:rPr>
-                <w:sz w:val="24"/>
-                <w:szCs w:val="24"/>
-              </w:rPr>
-              <w:t>L</w:t>
-            </w:r>
-          </w:p>
-        </w:tc>
-        <w:tc>
-          <w:tcPr>
-            <w:tcW w:w="1630" w:type="dxa"/>
-          </w:tcPr>
-          <w:p>
-            <w:pPr>
-              <w:rPr>
-                <w:sz w:val="24"/>
-                <w:szCs w:val="24"/>
-              </w:rPr>
-            </w:pPr>
-            <w:r>
-              <w:rPr>
+                <w:color w:val="92D050"/>
                 <w:sz w:val="24"/>
                 <w:szCs w:val="24"/>
               </w:rPr>
@@ -19249,22 +20432,16 @@
       <w:pPr>
         <w:pStyle w:val="AppendixHeading"/>
       </w:pPr>
-      <w:bookmarkStart w:id="13" w:name="_Toc463984539"/>
+      <w:bookmarkStart w:id="21" w:name="_Toc463986640"/>
       <w:r>
         <w:lastRenderedPageBreak/>
         <w:t>Capture the Campus!</w:t>
       </w:r>
-      <w:bookmarkEnd w:id="13"/>
+      <w:bookmarkEnd w:id="21"/>
     </w:p>
     <w:p>
       <w:r>
-        <w:t>Capture the flag is a well-known game (sub-)</w:t>
-      </w:r>
-      <w:r>
-        <w:t xml:space="preserve"> genre that requires players to</w:t>
-      </w:r>
-      <w:r>
-        <w:t xml:space="preserve"> capture the flag. Often there are two opposing teams each of which has a flag that must be defended from the other team.</w:t>
+        <w:t>Capture the flag is a well-known game (sub-) genre that requires players to capture the flag. Often there are two opposing teams each of which has a flag that must be defended from the other team.</w:t>
       </w:r>
     </w:p>
     <w:p/>
@@ -19281,22 +20458,13 @@
     <w:p/>
     <w:p>
       <w:r>
-        <w:t>This project requires the student to design and develop an augmented reality game for a GPS-enabled mobile device (preferably Windows Phone 7). The details of the gameplay are open to negotiation, but a suggestion is that a number of flags (or capture points) are distributed in GPS locations around the campus. The players are required to visit the location for a specified time period to capture the location. The players accumulate score based on number of capture points held and time they are uncontested for. The status of the capture points shou</w:t>
-      </w:r>
-      <w:r>
-        <w:t>ld be persistent, with the game’</w:t>
-      </w:r>
-      <w:r>
-        <w:t>s progress being able to be tracked over multiple (perhaps unlimited) days.</w:t>
+        <w:t>This project requires the student to design and develop an augmented reality game for a GPS-enabled mobile device (preferably Windows Phone 7). The details of the gameplay are open to negotiation, but a suggestion is that a number of flags (or capture points) are distributed in GPS locations around the campus. The players are required to visit the location for a specified time period to capture the location. The players accumulate score based on number of capture points held and time they are uncontested for. The status of the capture points should be persistent, with the game’s progress being able to be tracked over multiple (perhaps unlimited) days.</w:t>
       </w:r>
     </w:p>
     <w:p/>
     <w:p>
       <w:r>
-        <w:t xml:space="preserve">The project involves databases for storing flag </w:t>
-      </w:r>
-      <w:r>
-        <w:t>locations and capture logs etc.</w:t>
+        <w:t>The project involves databases for storing flag locations and capture logs etc.</w:t>
       </w:r>
     </w:p>
     <w:p/>
@@ -19315,10 +20483,8 @@
           <w:docGrid w:linePitch="360"/>
         </w:sectPr>
       </w:pPr>
-      <w:bookmarkStart w:id="14" w:name="_GoBack"/>
-      <w:bookmarkEnd w:id="14"/>
     </w:p>
-    <w:bookmarkStart w:id="15" w:name="_Toc463984540" w:displacedByCustomXml="next"/>
+    <w:bookmarkStart w:id="22" w:name="_Toc463986641" w:displacedByCustomXml="next"/>
     <w:sdt>
       <w:sdtPr>
         <w:rPr>
@@ -19348,7 +20514,7 @@
           <w:r>
             <w:t>References</w:t>
           </w:r>
-          <w:bookmarkEnd w:id="15"/>
+          <w:bookmarkEnd w:id="22"/>
         </w:p>
         <w:sdt>
           <w:sdtPr>
@@ -20334,7 +21500,7 @@
           <w:rPr>
             <w:noProof/>
           </w:rPr>
-          <w:t>13</w:t>
+          <w:t>17</w:t>
         </w:r>
         <w:r>
           <w:rPr>
@@ -20995,6 +22161,95 @@
     </w:lvl>
   </w:abstractNum>
   <w:abstractNum w:abstractNumId="4" w15:restartNumberingAfterBreak="0">
+    <w:nsid w:val="34A67FE2"/>
+    <w:multiLevelType w:val="hybridMultilevel"/>
+    <w:tmpl w:val="9398A1BE"/>
+    <w:lvl w:ilvl="0" w:tplc="0809000F">
+      <w:start w:val="1"/>
+      <w:numFmt w:val="decimal"/>
+      <w:lvlText w:val="%1."/>
+      <w:lvlJc w:val="left"/>
+      <w:pPr>
+        <w:ind w:left="720" w:hanging="360"/>
+      </w:pPr>
+      <w:rPr>
+        <w:rFonts w:hint="default"/>
+      </w:rPr>
+    </w:lvl>
+    <w:lvl w:ilvl="1" w:tplc="08090019" w:tentative="1">
+      <w:start w:val="1"/>
+      <w:numFmt w:val="lowerLetter"/>
+      <w:lvlText w:val="%2."/>
+      <w:lvlJc w:val="left"/>
+      <w:pPr>
+        <w:ind w:left="1440" w:hanging="360"/>
+      </w:pPr>
+    </w:lvl>
+    <w:lvl w:ilvl="2" w:tplc="0809001B" w:tentative="1">
+      <w:start w:val="1"/>
+      <w:numFmt w:val="lowerRoman"/>
+      <w:lvlText w:val="%3."/>
+      <w:lvlJc w:val="right"/>
+      <w:pPr>
+        <w:ind w:left="2160" w:hanging="180"/>
+      </w:pPr>
+    </w:lvl>
+    <w:lvl w:ilvl="3" w:tplc="0809000F" w:tentative="1">
+      <w:start w:val="1"/>
+      <w:numFmt w:val="decimal"/>
+      <w:lvlText w:val="%4."/>
+      <w:lvlJc w:val="left"/>
+      <w:pPr>
+        <w:ind w:left="2880" w:hanging="360"/>
+      </w:pPr>
+    </w:lvl>
+    <w:lvl w:ilvl="4" w:tplc="08090019" w:tentative="1">
+      <w:start w:val="1"/>
+      <w:numFmt w:val="lowerLetter"/>
+      <w:lvlText w:val="%5."/>
+      <w:lvlJc w:val="left"/>
+      <w:pPr>
+        <w:ind w:left="3600" w:hanging="360"/>
+      </w:pPr>
+    </w:lvl>
+    <w:lvl w:ilvl="5" w:tplc="0809001B" w:tentative="1">
+      <w:start w:val="1"/>
+      <w:numFmt w:val="lowerRoman"/>
+      <w:lvlText w:val="%6."/>
+      <w:lvlJc w:val="right"/>
+      <w:pPr>
+        <w:ind w:left="4320" w:hanging="180"/>
+      </w:pPr>
+    </w:lvl>
+    <w:lvl w:ilvl="6" w:tplc="0809000F" w:tentative="1">
+      <w:start w:val="1"/>
+      <w:numFmt w:val="decimal"/>
+      <w:lvlText w:val="%7."/>
+      <w:lvlJc w:val="left"/>
+      <w:pPr>
+        <w:ind w:left="5040" w:hanging="360"/>
+      </w:pPr>
+    </w:lvl>
+    <w:lvl w:ilvl="7" w:tplc="08090019" w:tentative="1">
+      <w:start w:val="1"/>
+      <w:numFmt w:val="lowerLetter"/>
+      <w:lvlText w:val="%8."/>
+      <w:lvlJc w:val="left"/>
+      <w:pPr>
+        <w:ind w:left="5760" w:hanging="360"/>
+      </w:pPr>
+    </w:lvl>
+    <w:lvl w:ilvl="8" w:tplc="0809001B" w:tentative="1">
+      <w:start w:val="1"/>
+      <w:numFmt w:val="lowerRoman"/>
+      <w:lvlText w:val="%9."/>
+      <w:lvlJc w:val="right"/>
+      <w:pPr>
+        <w:ind w:left="6480" w:hanging="180"/>
+      </w:pPr>
+    </w:lvl>
+  </w:abstractNum>
+  <w:abstractNum w:abstractNumId="5" w15:restartNumberingAfterBreak="0">
     <w:nsid w:val="5D666A43"/>
     <w:multiLevelType w:val="hybridMultilevel"/>
     <w:tmpl w:val="9D7AD6CE"/>
@@ -21107,7 +22362,7 @@
       </w:pPr>
     </w:lvl>
   </w:abstractNum>
-  <w:abstractNum w:abstractNumId="5" w15:restartNumberingAfterBreak="0">
+  <w:abstractNum w:abstractNumId="6" w15:restartNumberingAfterBreak="0">
     <w:nsid w:val="6AFA5946"/>
     <w:multiLevelType w:val="hybridMultilevel"/>
     <w:tmpl w:val="DE8E8CF6"/>
@@ -21223,13 +22478,13 @@
     <w:abstractNumId w:val="0"/>
   </w:num>
   <w:num w:numId="2">
-    <w:abstractNumId w:val="4"/>
+    <w:abstractNumId w:val="5"/>
   </w:num>
   <w:num w:numId="3">
     <w:abstractNumId w:val="0"/>
   </w:num>
   <w:num w:numId="4">
-    <w:abstractNumId w:val="5"/>
+    <w:abstractNumId w:val="6"/>
   </w:num>
   <w:num w:numId="5">
     <w:abstractNumId w:val="1"/>
@@ -21278,6 +22533,9 @@
     <w:lvlOverride w:ilvl="1">
       <w:startOverride w:val="2"/>
     </w:lvlOverride>
+  </w:num>
+  <w:num w:numId="14">
+    <w:abstractNumId w:val="4"/>
   </w:num>
 </w:numbering>
 </file>
@@ -22927,18 +24185,18 @@
 </file>
 
 <file path=customXml/item1.xml><?xml version="1.0" encoding="utf-8"?>
-<p:properties xmlns:p="http://schemas.microsoft.com/office/2006/metadata/properties" xmlns:xsi="http://www.w3.org/2001/XMLSchema-instance">
-  <documentManagement/>
-</p:properties>
-</file>
-
-<file path=customXml/item2.xml><?xml version="1.0" encoding="utf-8"?>
 <?mso-contentType ?>
 <FormTemplates xmlns="http://schemas.microsoft.com/sharepoint/v3/contenttype/forms">
   <Display>DocumentLibraryForm</Display>
   <Edit>DocumentLibraryForm</Edit>
   <New>DocumentLibraryForm</New>
 </FormTemplates>
+</file>
+
+<file path=customXml/item2.xml><?xml version="1.0" encoding="utf-8"?>
+<p:properties xmlns:p="http://schemas.microsoft.com/office/2006/metadata/properties" xmlns:xsi="http://www.w3.org/2001/XMLSchema-instance">
+  <documentManagement/>
+</p:properties>
 </file>
 
 <file path=customXml/item3.xml><?xml version="1.0" encoding="utf-8"?>
@@ -23313,17 +24571,17 @@
 </file>
 
 <file path=customXml/itemProps1.xml><?xml version="1.0" encoding="utf-8"?>
-<ds:datastoreItem xmlns:ds="http://schemas.openxmlformats.org/officeDocument/2006/customXml" ds:itemID="{DE049A1B-84C5-4AC1-B245-84810A14DC62}">
+<ds:datastoreItem xmlns:ds="http://schemas.openxmlformats.org/officeDocument/2006/customXml" ds:itemID="{8531DD33-1296-490B-8387-720CCB9E9B33}">
   <ds:schemaRefs>
-    <ds:schemaRef ds:uri="http://schemas.microsoft.com/office/2006/metadata/properties"/>
+    <ds:schemaRef ds:uri="http://schemas.microsoft.com/sharepoint/v3/contenttype/forms"/>
   </ds:schemaRefs>
 </ds:datastoreItem>
 </file>
 
 <file path=customXml/itemProps2.xml><?xml version="1.0" encoding="utf-8"?>
-<ds:datastoreItem xmlns:ds="http://schemas.openxmlformats.org/officeDocument/2006/customXml" ds:itemID="{8531DD33-1296-490B-8387-720CCB9E9B33}">
+<ds:datastoreItem xmlns:ds="http://schemas.openxmlformats.org/officeDocument/2006/customXml" ds:itemID="{DE049A1B-84C5-4AC1-B245-84810A14DC62}">
   <ds:schemaRefs>
-    <ds:schemaRef ds:uri="http://schemas.microsoft.com/sharepoint/v3/contenttype/forms"/>
+    <ds:schemaRef ds:uri="http://schemas.microsoft.com/office/2006/metadata/properties"/>
   </ds:schemaRefs>
 </ds:datastoreItem>
 </file>
@@ -23344,7 +24602,7 @@
 </file>
 
 <file path=customXml/itemProps4.xml><?xml version="1.0" encoding="utf-8"?>
-<ds:datastoreItem xmlns:ds="http://schemas.openxmlformats.org/officeDocument/2006/customXml" ds:itemID="{AFBBFF66-3467-41F6-A41F-F0A5DD70CD62}">
+<ds:datastoreItem xmlns:ds="http://schemas.openxmlformats.org/officeDocument/2006/customXml" ds:itemID="{492F77C7-64E0-4D10-BFF1-92938E78D8E4}">
   <ds:schemaRefs>
     <ds:schemaRef ds:uri="http://schemas.openxmlformats.org/officeDocument/2006/bibliography"/>
   </ds:schemaRefs>

</xml_diff>